<commit_message>
data flow and use case
</commit_message>
<xml_diff>
--- a/documentation/csc433_submission.docx
+++ b/documentation/csc433_submission.docx
@@ -10,6 +10,7 @@
           <w:docPartUnique/>
         </w:docPartObj>
       </w:sdtPr>
+      <w:sdtEndPr/>
       <w:sdtContent>
         <w:p>
           <w:pPr>
@@ -175,6 +176,7 @@
                                         <w:dataBinding w:prefixMappings="xmlns:ns0='http://purl.org/dc/elements/1.1/' xmlns:ns1='http://schemas.openxmlformats.org/package/2006/metadata/core-properties' " w:xpath="/ns1:coreProperties[1]/ns0:title[1]" w:storeItemID="{6C3C8BC8-F283-45AE-878A-BAB7291924A1}"/>
                                         <w:text/>
                                       </w:sdtPr>
+                                      <w:sdtEndPr/>
                                       <w:sdtContent>
                                         <w:p>
                                           <w:pPr>
@@ -213,6 +215,7 @@
                                         <w:dataBinding w:prefixMappings="xmlns:ns0='http://purl.org/dc/elements/1.1/' xmlns:ns1='http://schemas.openxmlformats.org/package/2006/metadata/core-properties' " w:xpath="/ns1:coreProperties[1]/ns0:subject[1]" w:storeItemID="{6C3C8BC8-F283-45AE-878A-BAB7291924A1}"/>
                                         <w:text/>
                                       </w:sdtPr>
+                                      <w:sdtEndPr/>
                                       <w:sdtContent>
                                         <w:p>
                                           <w:pPr>
@@ -270,6 +273,7 @@
                                         <w:dataBinding w:prefixMappings="xmlns:ns0='http://schemas.microsoft.com/office/2006/coverPageProps' " w:xpath="/ns0:CoverPageProperties[1]/ns0:Abstract[1]" w:storeItemID="{55AF091B-3C7A-41E3-B477-F2FDAA23CFDA}"/>
                                         <w:text/>
                                       </w:sdtPr>
+                                      <w:sdtEndPr/>
                                       <w:sdtContent>
                                         <w:p>
                                           <w:pPr>
@@ -299,6 +303,7 @@
                                         <w:dataBinding w:prefixMappings="xmlns:ns0='http://purl.org/dc/elements/1.1/' xmlns:ns1='http://schemas.openxmlformats.org/package/2006/metadata/core-properties' " w:xpath="/ns1:coreProperties[1]/ns0:creator[1]" w:storeItemID="{6C3C8BC8-F283-45AE-878A-BAB7291924A1}"/>
                                         <w:text/>
                                       </w:sdtPr>
+                                      <w:sdtEndPr/>
                                       <w:sdtContent>
                                         <w:p>
                                           <w:pPr>
@@ -335,6 +340,7 @@
                                           <w:dataBinding w:prefixMappings="xmlns:ns0='http://purl.org/dc/elements/1.1/' xmlns:ns1='http://schemas.openxmlformats.org/package/2006/metadata/core-properties' " w:xpath="/ns1:coreProperties[1]/ns1:category[1]" w:storeItemID="{6C3C8BC8-F283-45AE-878A-BAB7291924A1}"/>
                                           <w:text/>
                                         </w:sdtPr>
+                                        <w:sdtEndPr/>
                                         <w:sdtContent>
                                           <w:r>
                                             <w:rPr>
@@ -471,6 +477,7 @@
                                   <w:dataBinding w:prefixMappings="xmlns:ns0='http://purl.org/dc/elements/1.1/' xmlns:ns1='http://schemas.openxmlformats.org/package/2006/metadata/core-properties' " w:xpath="/ns1:coreProperties[1]/ns0:title[1]" w:storeItemID="{6C3C8BC8-F283-45AE-878A-BAB7291924A1}"/>
                                   <w:text/>
                                 </w:sdtPr>
+                                <w:sdtEndPr/>
                                 <w:sdtContent>
                                   <w:p>
                                     <w:pPr>
@@ -509,6 +516,7 @@
                                   <w:dataBinding w:prefixMappings="xmlns:ns0='http://purl.org/dc/elements/1.1/' xmlns:ns1='http://schemas.openxmlformats.org/package/2006/metadata/core-properties' " w:xpath="/ns1:coreProperties[1]/ns0:subject[1]" w:storeItemID="{6C3C8BC8-F283-45AE-878A-BAB7291924A1}"/>
                                   <w:text/>
                                 </w:sdtPr>
+                                <w:sdtEndPr/>
                                 <w:sdtContent>
                                   <w:p>
                                     <w:pPr>
@@ -566,6 +574,7 @@
                                   <w:dataBinding w:prefixMappings="xmlns:ns0='http://schemas.microsoft.com/office/2006/coverPageProps' " w:xpath="/ns0:CoverPageProperties[1]/ns0:Abstract[1]" w:storeItemID="{55AF091B-3C7A-41E3-B477-F2FDAA23CFDA}"/>
                                   <w:text/>
                                 </w:sdtPr>
+                                <w:sdtEndPr/>
                                 <w:sdtContent>
                                   <w:p>
                                     <w:pPr>
@@ -595,6 +604,7 @@
                                   <w:dataBinding w:prefixMappings="xmlns:ns0='http://purl.org/dc/elements/1.1/' xmlns:ns1='http://schemas.openxmlformats.org/package/2006/metadata/core-properties' " w:xpath="/ns1:coreProperties[1]/ns0:creator[1]" w:storeItemID="{6C3C8BC8-F283-45AE-878A-BAB7291924A1}"/>
                                   <w:text/>
                                 </w:sdtPr>
+                                <w:sdtEndPr/>
                                 <w:sdtContent>
                                   <w:p>
                                     <w:pPr>
@@ -631,6 +641,7 @@
                                     <w:dataBinding w:prefixMappings="xmlns:ns0='http://purl.org/dc/elements/1.1/' xmlns:ns1='http://schemas.openxmlformats.org/package/2006/metadata/core-properties' " w:xpath="/ns1:coreProperties[1]/ns1:category[1]" w:storeItemID="{6C3C8BC8-F283-45AE-878A-BAB7291924A1}"/>
                                     <w:text/>
                                   </w:sdtPr>
+                                  <w:sdtEndPr/>
                                   <w:sdtContent>
                                     <w:r>
                                       <w:rPr>
@@ -661,13 +672,9 @@
         <w:pStyle w:val="Title"/>
         <w:jc w:val="center"/>
       </w:pPr>
-      <w:proofErr w:type="spellStart"/>
-      <w:proofErr w:type="gramStart"/>
-      <w:r>
-        <w:t>ial</w:t>
-      </w:r>
-      <w:proofErr w:type="spellEnd"/>
-      <w:proofErr w:type="gramEnd"/>
+      <w:r>
+        <w:t>Ail</w:t>
+      </w:r>
       <w:r>
         <w:t xml:space="preserve"> Academe Services Documentation</w:t>
       </w:r>
@@ -774,489 +781,1370 @@
       <w:r>
         <w:t>Stakeholders</w:t>
       </w:r>
+    </w:p>
+    <w:p>
+      <w:pPr>
+        <w:pStyle w:val="ListParagraph"/>
+        <w:numPr>
+          <w:ilvl w:val="0"/>
+          <w:numId w:val="1"/>
+        </w:numPr>
+      </w:pPr>
+      <w:r>
+        <w:t>Requirement Gathering and F</w:t>
+      </w:r>
+      <w:r>
+        <w:t xml:space="preserve">easibility </w:t>
+      </w:r>
+      <w:r>
+        <w:t>S</w:t>
+      </w:r>
+      <w:r>
+        <w:t>tudy</w:t>
+      </w:r>
+    </w:p>
+    <w:p>
+      <w:pPr>
+        <w:pStyle w:val="ListParagraph"/>
+        <w:numPr>
+          <w:ilvl w:val="1"/>
+          <w:numId w:val="1"/>
+        </w:numPr>
+      </w:pPr>
+      <w:r>
+        <w:t>Requirement gathering techniques</w:t>
+      </w:r>
+    </w:p>
+    <w:p>
+      <w:pPr>
+        <w:pStyle w:val="ListParagraph"/>
+        <w:numPr>
+          <w:ilvl w:val="1"/>
+          <w:numId w:val="1"/>
+        </w:numPr>
+      </w:pPr>
+      <w:r>
+        <w:t>Sample interview questions</w:t>
+      </w:r>
+    </w:p>
+    <w:p>
+      <w:pPr>
+        <w:pStyle w:val="ListParagraph"/>
+        <w:numPr>
+          <w:ilvl w:val="1"/>
+          <w:numId w:val="1"/>
+        </w:numPr>
+      </w:pPr>
+      <w:r>
+        <w:t>Sample questionnaire</w:t>
+      </w:r>
+    </w:p>
+    <w:p>
+      <w:pPr>
+        <w:pStyle w:val="ListParagraph"/>
+        <w:numPr>
+          <w:ilvl w:val="1"/>
+          <w:numId w:val="1"/>
+        </w:numPr>
+      </w:pPr>
+      <w:r>
+        <w:t>Functional and non-functional requirements</w:t>
+      </w:r>
+    </w:p>
+    <w:p>
+      <w:pPr>
+        <w:pStyle w:val="ListParagraph"/>
+        <w:numPr>
+          <w:ilvl w:val="1"/>
+          <w:numId w:val="1"/>
+        </w:numPr>
+      </w:pPr>
+      <w:r>
+        <w:t>Feasibility Study</w:t>
+      </w:r>
+    </w:p>
+    <w:p>
+      <w:pPr>
+        <w:pStyle w:val="ListParagraph"/>
+        <w:numPr>
+          <w:ilvl w:val="2"/>
+          <w:numId w:val="1"/>
+        </w:numPr>
+      </w:pPr>
+      <w:r>
+        <w:t>Technical feasibility</w:t>
+      </w:r>
+    </w:p>
+    <w:p>
+      <w:pPr>
+        <w:pStyle w:val="ListParagraph"/>
+        <w:numPr>
+          <w:ilvl w:val="2"/>
+          <w:numId w:val="1"/>
+        </w:numPr>
+      </w:pPr>
+      <w:r>
+        <w:t>Economic feasibility</w:t>
+      </w:r>
+    </w:p>
+    <w:p>
+      <w:pPr>
+        <w:pStyle w:val="ListParagraph"/>
+        <w:numPr>
+          <w:ilvl w:val="2"/>
+          <w:numId w:val="1"/>
+        </w:numPr>
+      </w:pPr>
+      <w:r>
+        <w:t>Schedule feasibility and scope</w:t>
+      </w:r>
+    </w:p>
+    <w:p>
+      <w:pPr>
+        <w:pStyle w:val="ListParagraph"/>
+        <w:numPr>
+          <w:ilvl w:val="0"/>
+          <w:numId w:val="1"/>
+        </w:numPr>
+      </w:pPr>
+      <w:r>
+        <w:t>Solution Modeling</w:t>
+      </w:r>
+      <w:r>
+        <w:t xml:space="preserve"> (</w:t>
+      </w:r>
+      <w:r>
+        <w:t xml:space="preserve">Use Case and </w:t>
+      </w:r>
+      <w:r>
+        <w:t>DFD)</w:t>
+      </w:r>
+    </w:p>
+    <w:p>
+      <w:pPr>
+        <w:pStyle w:val="ListParagraph"/>
+        <w:numPr>
+          <w:ilvl w:val="1"/>
+          <w:numId w:val="1"/>
+        </w:numPr>
+      </w:pPr>
+      <w:r>
+        <w:t>Use case diagrams</w:t>
+      </w:r>
+    </w:p>
+    <w:p>
+      <w:pPr>
+        <w:pStyle w:val="ListParagraph"/>
+        <w:numPr>
+          <w:ilvl w:val="1"/>
+          <w:numId w:val="1"/>
+        </w:numPr>
+      </w:pPr>
+      <w:r>
+        <w:t>Context Diagram</w:t>
+      </w:r>
+    </w:p>
+    <w:p>
+      <w:pPr>
+        <w:pStyle w:val="ListParagraph"/>
+        <w:numPr>
+          <w:ilvl w:val="1"/>
+          <w:numId w:val="1"/>
+        </w:numPr>
+      </w:pPr>
+      <w:r>
+        <w:t>Level 1 data flow diagram</w:t>
+      </w:r>
+    </w:p>
+    <w:p>
+      <w:pPr>
+        <w:pStyle w:val="ListParagraph"/>
+        <w:numPr>
+          <w:ilvl w:val="1"/>
+          <w:numId w:val="1"/>
+        </w:numPr>
+      </w:pPr>
+      <w:r>
+        <w:t>Data dictionary</w:t>
+      </w:r>
+    </w:p>
+    <w:p>
+      <w:pPr>
+        <w:pStyle w:val="ListParagraph"/>
+        <w:numPr>
+          <w:ilvl w:val="0"/>
+          <w:numId w:val="1"/>
+        </w:numPr>
+      </w:pPr>
+      <w:r>
+        <w:t xml:space="preserve">Database </w:t>
+      </w:r>
+      <w:r>
+        <w:t xml:space="preserve">and </w:t>
+      </w:r>
+      <w:r>
+        <w:t>Normalization</w:t>
+      </w:r>
+    </w:p>
+    <w:p>
+      <w:pPr>
+        <w:pStyle w:val="ListParagraph"/>
+        <w:numPr>
+          <w:ilvl w:val="1"/>
+          <w:numId w:val="1"/>
+        </w:numPr>
+      </w:pPr>
+      <w:r>
+        <w:t>Database used</w:t>
+      </w:r>
+    </w:p>
+    <w:p>
+      <w:pPr>
+        <w:pStyle w:val="ListParagraph"/>
+        <w:numPr>
+          <w:ilvl w:val="1"/>
+          <w:numId w:val="1"/>
+        </w:numPr>
+      </w:pPr>
+      <w:r>
+        <w:t>Schemas</w:t>
+      </w:r>
+    </w:p>
+    <w:p>
+      <w:pPr>
+        <w:pStyle w:val="ListParagraph"/>
+        <w:numPr>
+          <w:ilvl w:val="1"/>
+          <w:numId w:val="1"/>
+        </w:numPr>
+      </w:pPr>
+      <w:r>
+        <w:t>Progressive n</w:t>
+      </w:r>
+      <w:r>
+        <w:t>ormalization (0NF, 1NF, 2NF, 3NF, BCNF)</w:t>
+      </w:r>
+    </w:p>
+    <w:p>
+      <w:pPr>
+        <w:pStyle w:val="ListParagraph"/>
+        <w:numPr>
+          <w:ilvl w:val="1"/>
+          <w:numId w:val="1"/>
+        </w:numPr>
+      </w:pPr>
+      <w:r>
+        <w:t>Query o</w:t>
+      </w:r>
+      <w:r>
+        <w:t>ptimization</w:t>
+      </w:r>
+    </w:p>
+    <w:p>
+      <w:pPr>
+        <w:pStyle w:val="ListParagraph"/>
+        <w:numPr>
+          <w:ilvl w:val="0"/>
+          <w:numId w:val="1"/>
+        </w:numPr>
+      </w:pPr>
+      <w:r>
+        <w:t>Testing</w:t>
+      </w:r>
+      <w:r>
+        <w:t xml:space="preserve"> and Verification</w:t>
+      </w:r>
+    </w:p>
+    <w:p>
+      <w:pPr>
+        <w:pStyle w:val="ListParagraph"/>
+        <w:numPr>
+          <w:ilvl w:val="1"/>
+          <w:numId w:val="1"/>
+        </w:numPr>
+      </w:pPr>
+      <w:r>
+        <w:t>Unit t</w:t>
+      </w:r>
+      <w:r>
+        <w:t>ests and CI/CD</w:t>
+      </w:r>
+    </w:p>
+    <w:p>
+      <w:pPr>
+        <w:pStyle w:val="ListParagraph"/>
+        <w:numPr>
+          <w:ilvl w:val="1"/>
+          <w:numId w:val="1"/>
+        </w:numPr>
+      </w:pPr>
+      <w:r>
+        <w:t>User acceptance testing (Automation)</w:t>
+      </w:r>
+    </w:p>
+    <w:p>
+      <w:pPr>
+        <w:pStyle w:val="ListParagraph"/>
+        <w:numPr>
+          <w:ilvl w:val="1"/>
+          <w:numId w:val="1"/>
+        </w:numPr>
+      </w:pPr>
+      <w:r>
+        <w:t>Validation</w:t>
+      </w:r>
+    </w:p>
+    <w:p>
+      <w:pPr>
+        <w:pStyle w:val="ListParagraph"/>
+        <w:numPr>
+          <w:ilvl w:val="2"/>
+          <w:numId w:val="1"/>
+        </w:numPr>
+      </w:pPr>
+      <w:r>
+        <w:t>Form validation</w:t>
+      </w:r>
+    </w:p>
+    <w:p>
+      <w:pPr>
+        <w:pStyle w:val="ListParagraph"/>
+        <w:numPr>
+          <w:ilvl w:val="2"/>
+          <w:numId w:val="1"/>
+        </w:numPr>
+      </w:pPr>
+      <w:r>
+        <w:t>Field validation</w:t>
+      </w:r>
+    </w:p>
+    <w:p>
+      <w:pPr>
+        <w:pStyle w:val="ListParagraph"/>
+        <w:numPr>
+          <w:ilvl w:val="2"/>
+          <w:numId w:val="1"/>
+        </w:numPr>
+      </w:pPr>
+      <w:r>
+        <w:t>Page validation</w:t>
+      </w:r>
+    </w:p>
+    <w:p>
+      <w:pPr>
+        <w:pStyle w:val="ListParagraph"/>
+        <w:numPr>
+          <w:ilvl w:val="0"/>
+          <w:numId w:val="1"/>
+        </w:numPr>
+      </w:pPr>
+      <w:r>
+        <w:t>Development Tools</w:t>
+      </w:r>
+    </w:p>
+    <w:p>
+      <w:pPr>
+        <w:pStyle w:val="ListParagraph"/>
+        <w:numPr>
+          <w:ilvl w:val="1"/>
+          <w:numId w:val="1"/>
+        </w:numPr>
+      </w:pPr>
+      <w:r>
+        <w:t>Front-end tools</w:t>
+      </w:r>
+    </w:p>
+    <w:p>
+      <w:pPr>
+        <w:pStyle w:val="ListParagraph"/>
+        <w:numPr>
+          <w:ilvl w:val="1"/>
+          <w:numId w:val="1"/>
+        </w:numPr>
+      </w:pPr>
+      <w:r>
+        <w:t xml:space="preserve">Backend </w:t>
+      </w:r>
+      <w:r>
+        <w:t>t</w:t>
+      </w:r>
+      <w:r>
+        <w:t>ools</w:t>
+      </w:r>
+    </w:p>
+    <w:p>
+      <w:pPr>
+        <w:pStyle w:val="ListParagraph"/>
+        <w:numPr>
+          <w:ilvl w:val="1"/>
+          <w:numId w:val="1"/>
+        </w:numPr>
+      </w:pPr>
+      <w:r>
+        <w:t>SCRUM framework</w:t>
+      </w:r>
+    </w:p>
+    <w:p>
+      <w:pPr>
+        <w:pStyle w:val="ListParagraph"/>
+        <w:numPr>
+          <w:ilvl w:val="1"/>
+          <w:numId w:val="1"/>
+        </w:numPr>
+      </w:pPr>
+      <w:r>
+        <w:t xml:space="preserve">Application </w:t>
+      </w:r>
+      <w:r>
+        <w:t>programming</w:t>
+      </w:r>
+      <w:r>
+        <w:t xml:space="preserve"> interfaces (APIs)</w:t>
+      </w:r>
+    </w:p>
+    <w:p>
+      <w:pPr>
+        <w:pStyle w:val="ListParagraph"/>
+        <w:numPr>
+          <w:ilvl w:val="0"/>
+          <w:numId w:val="1"/>
+        </w:numPr>
+      </w:pPr>
+      <w:r>
+        <w:t>Wireframe</w:t>
+      </w:r>
+    </w:p>
+    <w:p>
+      <w:pPr>
+        <w:pStyle w:val="ListParagraph"/>
+        <w:numPr>
+          <w:ilvl w:val="1"/>
+          <w:numId w:val="1"/>
+        </w:numPr>
+      </w:pPr>
+      <w:r>
+        <w:t>Tools</w:t>
+      </w:r>
+    </w:p>
+    <w:p>
+      <w:pPr>
+        <w:pStyle w:val="ListParagraph"/>
+        <w:numPr>
+          <w:ilvl w:val="1"/>
+          <w:numId w:val="1"/>
+        </w:numPr>
+      </w:pPr>
+      <w:r>
+        <w:t xml:space="preserve">System </w:t>
+      </w:r>
+      <w:r>
+        <w:t>w</w:t>
+      </w:r>
+      <w:r>
+        <w:t>ireframe</w:t>
+      </w:r>
+    </w:p>
+    <w:p>
+      <w:pPr>
+        <w:pStyle w:val="ListParagraph"/>
+        <w:numPr>
+          <w:ilvl w:val="0"/>
+          <w:numId w:val="1"/>
+        </w:numPr>
+      </w:pPr>
+      <w:r>
+        <w:t>Conclusion</w:t>
+      </w:r>
+    </w:p>
+    <w:p>
+      <w:pPr>
+        <w:pStyle w:val="Heading1"/>
+      </w:pPr>
+      <w:r>
+        <w:lastRenderedPageBreak/>
+        <w:t>Project overview</w:t>
+      </w:r>
+    </w:p>
+    <w:p/>
+    <w:p>
+      <w:pPr>
+        <w:pStyle w:val="ListParagraph"/>
+        <w:numPr>
+          <w:ilvl w:val="1"/>
+          <w:numId w:val="2"/>
+        </w:numPr>
+      </w:pPr>
+      <w:r>
+        <w:t>Introduction</w:t>
+      </w:r>
+    </w:p>
+    <w:p>
+      <w:r>
+        <w:t>Often times when a student finishes writing the</w:t>
+      </w:r>
+      <w:r>
+        <w:t>ir</w:t>
+      </w:r>
+      <w:r>
+        <w:t xml:space="preserve"> form five external examination they tend to </w:t>
+      </w:r>
+      <w:r>
+        <w:t>aspire</w:t>
+      </w:r>
+      <w:r>
+        <w:t xml:space="preserve"> or even project themselves as university students. Unfortunately, between this fantasy and the reality lies a hurdle which is the application process. This process has so many problems which are: unawareness of application dates, misinformation about programs they want to pursue, lots of money spent, to name a few. This information gap can lead to uninformed decision, impacting their future careers and overall satisfaction during the course of their study. The need for a centralized system to assist student in making well-informed decision is apparent.</w:t>
+      </w:r>
+    </w:p>
+    <w:p/>
+    <w:p>
+      <w:pPr>
+        <w:pStyle w:val="ListParagraph"/>
+        <w:numPr>
+          <w:ilvl w:val="1"/>
+          <w:numId w:val="2"/>
+        </w:numPr>
+      </w:pPr>
+      <w:r>
+        <w:t>Problem identification</w:t>
+      </w:r>
+    </w:p>
+    <w:p>
+      <w:r>
+        <w:t>High school graduates encounter several critical issues during the university application process and those includes the following.</w:t>
+      </w:r>
+    </w:p>
+    <w:p>
+      <w:pPr>
+        <w:pStyle w:val="ListParagraph"/>
+        <w:numPr>
+          <w:ilvl w:val="0"/>
+          <w:numId w:val="4"/>
+        </w:numPr>
+        <w:spacing w:line="256" w:lineRule="auto"/>
+      </w:pPr>
+      <w:r>
+        <w:t>Limited understanding of available programs: Students often select programs based on advice from others, media influence, or long-held aspiration without fully understanding the program content, admission requirements, or career prospects. This can result in dissatisfaction and hinders career progression. In often times, students end up dropping out because they are required to do thing</w:t>
+      </w:r>
+      <w:r>
+        <w:t>s they are not passionate about and their performance marks drop drastically.</w:t>
+      </w:r>
+    </w:p>
+    <w:p>
+      <w:pPr>
+        <w:pStyle w:val="ListParagraph"/>
+        <w:numPr>
+          <w:ilvl w:val="0"/>
+          <w:numId w:val="4"/>
+        </w:numPr>
+        <w:spacing w:line="256" w:lineRule="auto"/>
+      </w:pPr>
+      <w:r>
+        <w:t>Costly application procedures: The traditional application process requires students to physically visit multiple universities and colleges to gather information and submit applications. This methods is time-consuming, expensive, and inefficient, especially for those with limited financial resources. Also, the universities need more human labor to handle this process and that is ultimately costlier.</w:t>
+      </w:r>
+    </w:p>
+    <w:p>
+      <w:pPr>
+        <w:pStyle w:val="ListParagraph"/>
+        <w:numPr>
+          <w:ilvl w:val="0"/>
+          <w:numId w:val="4"/>
+        </w:numPr>
+        <w:spacing w:line="256" w:lineRule="auto"/>
+      </w:pPr>
+      <w:r>
+        <w:t>Unawareness of application timeline and costs: Many students are not informed about application opening and closing dates, acceptance periods, and costs associated with the entire process in different institutions. Many miss opportunities due to this.</w:t>
+      </w:r>
+    </w:p>
+    <w:p>
+      <w:r>
+        <w:t>These challenges not only necessitate a centralized system but also highlight a systematic problem affecting students’ successful transition into tertiary education. The lack of accessible, comprehensive information and streamlined processes necessitate a solution to support students during this critical phase of their lives.</w:t>
+      </w:r>
+    </w:p>
+    <w:p/>
+    <w:p>
+      <w:pPr>
+        <w:pStyle w:val="ListParagraph"/>
+        <w:numPr>
+          <w:ilvl w:val="1"/>
+          <w:numId w:val="2"/>
+        </w:numPr>
+      </w:pPr>
+      <w:r>
+        <w:t>Problem objective</w:t>
+      </w:r>
+    </w:p>
+    <w:p>
+      <w:r>
+        <w:t xml:space="preserve">The proposed system aim to alleviate the mentioned issues by building a very informative, user-friendly, and integrated system. The primary objective is to provide comprehensive program information to applicants. Detailed descriptions, prerequisites, admission criteria, curriculum details and potential career paths associated with each program will be provided. Further, we aim to simplify the application </w:t>
+      </w:r>
+      <w:r>
+        <w:lastRenderedPageBreak/>
+        <w:t>process by creating centralized, one-size-fits-all online platform which allows students to apply from the comfort of their homes to reduce physical visits and travelling costs. Lastly, to mention a few of our objectives, we aim to provide the awareness of application timelines and costs associated with applying.</w:t>
+      </w:r>
+    </w:p>
+    <w:p/>
+    <w:p>
+      <w:pPr>
+        <w:pStyle w:val="ListParagraph"/>
+        <w:numPr>
+          <w:ilvl w:val="1"/>
+          <w:numId w:val="2"/>
+        </w:numPr>
+      </w:pPr>
+      <w:r>
+        <w:t>Contribution</w:t>
+      </w:r>
+    </w:p>
+    <w:p/>
+    <w:p>
+      <w:pPr>
+        <w:pStyle w:val="ListParagraph"/>
+        <w:numPr>
+          <w:ilvl w:val="1"/>
+          <w:numId w:val="2"/>
+        </w:numPr>
+      </w:pPr>
+      <w:r>
+        <w:t>Stakeholders</w:t>
+      </w:r>
+    </w:p>
+    <w:p>
+      <w:r>
+        <w:t xml:space="preserve">Project stakeholders are individuals or </w:t>
+      </w:r>
+      <w:r>
+        <w:t>organizations</w:t>
+      </w:r>
+      <w:r>
+        <w:t xml:space="preserve"> who are actively involved in the project, or whose interests may be positively or negatively affected as a result of project execution or successful project completion. The stakeholders involved in this project include:</w:t>
+      </w:r>
+    </w:p>
+    <w:p>
+      <w:pPr>
+        <w:pStyle w:val="ListParagraph"/>
+        <w:numPr>
+          <w:ilvl w:val="0"/>
+          <w:numId w:val="7"/>
+        </w:numPr>
+        <w:spacing w:line="256" w:lineRule="auto"/>
+      </w:pPr>
+      <w:r>
+        <w:t>Tertiary Institutions: Universities, colleges and technical institutions who are responsible for managing admissions.</w:t>
+      </w:r>
+    </w:p>
+    <w:p>
+      <w:pPr>
+        <w:pStyle w:val="ListParagraph"/>
+        <w:numPr>
+          <w:ilvl w:val="0"/>
+          <w:numId w:val="7"/>
+        </w:numPr>
+        <w:spacing w:line="256" w:lineRule="auto"/>
+      </w:pPr>
+      <w:r>
+        <w:t xml:space="preserve">Applicants: Students applying for admission to undergraduate </w:t>
+      </w:r>
+      <w:r>
+        <w:t>programs</w:t>
+      </w:r>
+      <w:r>
+        <w:t>.</w:t>
+      </w:r>
+    </w:p>
+    <w:p>
+      <w:pPr>
+        <w:pStyle w:val="ListParagraph"/>
+        <w:numPr>
+          <w:ilvl w:val="0"/>
+          <w:numId w:val="7"/>
+        </w:numPr>
+        <w:spacing w:line="256" w:lineRule="auto"/>
+      </w:pPr>
+      <w:r>
+        <w:t xml:space="preserve">Government bodies: Agencies seeing education in </w:t>
+      </w:r>
+      <w:r>
+        <w:t>Swatting</w:t>
+      </w:r>
+      <w:r>
+        <w:t>, responsible for policy formulation and data collection.</w:t>
+      </w:r>
+    </w:p>
+    <w:p>
+      <w:pPr>
+        <w:pStyle w:val="ListParagraph"/>
+        <w:numPr>
+          <w:ilvl w:val="0"/>
+          <w:numId w:val="7"/>
+        </w:numPr>
+        <w:spacing w:line="256" w:lineRule="auto"/>
+      </w:pPr>
+      <w:r>
+        <w:t xml:space="preserve">Sponsors and funders: Private </w:t>
+      </w:r>
+      <w:r>
+        <w:t>organizations</w:t>
+      </w:r>
+      <w:r>
+        <w:t xml:space="preserve"> or individuals looking to sponsor students based on specific criteria.</w:t>
+      </w:r>
+    </w:p>
+    <w:p>
+      <w:pPr>
+        <w:pStyle w:val="ListParagraph"/>
+        <w:numPr>
+          <w:ilvl w:val="0"/>
+          <w:numId w:val="7"/>
+        </w:numPr>
+        <w:spacing w:line="256" w:lineRule="auto"/>
+      </w:pPr>
+      <w:r>
+        <w:t>SAS development team: The team responsible for designing, implementing and maintaining the system.</w:t>
+      </w:r>
+    </w:p>
+    <w:p/>
+    <w:p>
+      <w:pPr>
+        <w:pStyle w:val="Heading1"/>
+      </w:pPr>
+      <w:r>
+        <w:t>Requirement Analysis and gathering</w:t>
+      </w:r>
+    </w:p>
+    <w:p/>
+    <w:p>
+      <w:pPr>
+        <w:pStyle w:val="ListParagraph"/>
+        <w:numPr>
+          <w:ilvl w:val="1"/>
+          <w:numId w:val="3"/>
+        </w:numPr>
+      </w:pPr>
+      <w:r>
+        <w:t xml:space="preserve"> </w:t>
+      </w:r>
+      <w:r>
+        <w:t>Requirement gathering techniques</w:t>
+      </w:r>
+    </w:p>
+    <w:p>
+      <w:pPr>
+        <w:pStyle w:val="ListParagraph"/>
+        <w:numPr>
+          <w:ilvl w:val="1"/>
+          <w:numId w:val="3"/>
+        </w:numPr>
+      </w:pPr>
+      <w:r>
+        <w:t>Sample interview questions</w:t>
+      </w:r>
+    </w:p>
+    <w:p>
+      <w:pPr>
+        <w:pStyle w:val="ListParagraph"/>
+        <w:numPr>
+          <w:ilvl w:val="1"/>
+          <w:numId w:val="3"/>
+        </w:numPr>
+      </w:pPr>
+      <w:r>
+        <w:t>Sample questionnaire</w:t>
+      </w:r>
+    </w:p>
+    <w:p>
+      <w:pPr>
+        <w:pStyle w:val="ListParagraph"/>
+        <w:numPr>
+          <w:ilvl w:val="1"/>
+          <w:numId w:val="3"/>
+        </w:numPr>
+      </w:pPr>
+      <w:r>
+        <w:t>Functional and non-functional requirements</w:t>
+      </w:r>
+    </w:p>
+    <w:p>
+      <w:pPr>
+        <w:pStyle w:val="ListParagraph"/>
+        <w:numPr>
+          <w:ilvl w:val="1"/>
+          <w:numId w:val="3"/>
+        </w:numPr>
+      </w:pPr>
+      <w:r>
+        <w:t>Feasibility Study</w:t>
+      </w:r>
+    </w:p>
+    <w:p>
+      <w:pPr>
+        <w:pStyle w:val="ListParagraph"/>
+        <w:numPr>
+          <w:ilvl w:val="2"/>
+          <w:numId w:val="3"/>
+        </w:numPr>
+      </w:pPr>
+      <w:r>
+        <w:t>Technical feasibility</w:t>
+      </w:r>
+    </w:p>
+    <w:p>
+      <w:pPr>
+        <w:pStyle w:val="ListParagraph"/>
+        <w:numPr>
+          <w:ilvl w:val="2"/>
+          <w:numId w:val="3"/>
+        </w:numPr>
+      </w:pPr>
+      <w:r>
+        <w:t>Economic feasibility</w:t>
+      </w:r>
+    </w:p>
+    <w:p>
+      <w:pPr>
+        <w:pStyle w:val="ListParagraph"/>
+        <w:numPr>
+          <w:ilvl w:val="2"/>
+          <w:numId w:val="3"/>
+        </w:numPr>
+      </w:pPr>
+      <w:r>
+        <w:t>Schedule feasibility and scope</w:t>
+      </w:r>
+    </w:p>
+    <w:p/>
+    <w:p/>
+    <w:p/>
+    <w:p/>
+    <w:p>
+      <w:pPr>
+        <w:pStyle w:val="Heading1"/>
+      </w:pPr>
+      <w:r>
+        <w:lastRenderedPageBreak/>
+        <w:t>Solution Modeling</w:t>
+      </w:r>
+    </w:p>
+    <w:p/>
+    <w:p>
+      <w:pPr>
+        <w:pStyle w:val="ListParagraph"/>
+        <w:numPr>
+          <w:ilvl w:val="1"/>
+          <w:numId w:val="8"/>
+        </w:numPr>
+      </w:pPr>
+      <w:r>
+        <w:t>Use case diagrams</w:t>
+      </w:r>
+    </w:p>
+    <w:p>
+      <w:r>
+        <w:t>From a high-level, the system can be depicted by a use case diagram which is a system modeling diagram which shows the system from the view of the user and is independent of technical or implementation details and jargon. It makes use of actors, use cases, and relationships. The actors are considered to be entities external to the system which play particular role to the system. Also, relationships shows how an entity relates to a use case</w:t>
+      </w:r>
+      <w:r>
+        <w:t>, how entities relate to each other,</w:t>
+      </w:r>
+      <w:r>
+        <w:t xml:space="preserve"> or how two use cases relate to each o</w:t>
+      </w:r>
+      <w:r>
+        <w:t>ther. T</w:t>
+      </w:r>
+      <w:r>
+        <w:t>he use cases can be perceived as a process within the system.</w:t>
+      </w:r>
+    </w:p>
+    <w:p>
+      <w:r>
+        <w:t xml:space="preserve">Below we have the SAS use case diagram which shows three entities which are: 1) applicant, 2) </w:t>
+      </w:r>
+      <w:r>
+        <w:t>ministry</w:t>
+      </w:r>
+      <w:r>
+        <w:t xml:space="preserve"> of </w:t>
+      </w:r>
+      <w:r>
+        <w:t xml:space="preserve">education, and 3) </w:t>
+      </w:r>
+      <w:r>
+        <w:t>tertiary institution</w:t>
+      </w:r>
+      <w:r>
+        <w:t xml:space="preserve">. </w:t>
+      </w:r>
+      <w:r>
+        <w:t>We have six major use cases and the relationships are as thus.</w:t>
+      </w:r>
+    </w:p>
+    <w:p>
+      <w:pPr>
+        <w:pStyle w:val="ListParagraph"/>
+        <w:numPr>
+          <w:ilvl w:val="0"/>
+          <w:numId w:val="9"/>
+        </w:numPr>
+      </w:pPr>
+      <w:r>
+        <w:t xml:space="preserve">The </w:t>
+      </w:r>
+      <w:r>
+        <w:rPr>
+          <w:i/>
+        </w:rPr>
+        <w:t>applicant</w:t>
+      </w:r>
+      <w:r>
+        <w:t xml:space="preserve"> </w:t>
+      </w:r>
+      <w:r>
+        <w:rPr>
+          <w:u w:val="single"/>
+        </w:rPr>
+        <w:t>communicates</w:t>
+      </w:r>
+      <w:r>
+        <w:t xml:space="preserve"> with </w:t>
+      </w:r>
+      <w:r>
+        <w:rPr>
+          <w:b/>
+        </w:rPr>
+        <w:t>Submit Personal Data</w:t>
+      </w:r>
+    </w:p>
+    <w:p>
+      <w:pPr>
+        <w:pStyle w:val="ListParagraph"/>
+        <w:numPr>
+          <w:ilvl w:val="0"/>
+          <w:numId w:val="9"/>
+        </w:numPr>
+      </w:pPr>
+      <w:r>
+        <w:t xml:space="preserve">The </w:t>
+      </w:r>
+      <w:r>
+        <w:rPr>
+          <w:i/>
+        </w:rPr>
+        <w:t>applicant</w:t>
+      </w:r>
+      <w:r>
+        <w:t xml:space="preserve"> </w:t>
+      </w:r>
+      <w:r>
+        <w:rPr>
+          <w:u w:val="single"/>
+        </w:rPr>
+        <w:t>commun</w:t>
+      </w:r>
+      <w:r>
+        <w:rPr>
+          <w:u w:val="single"/>
+        </w:rPr>
+        <w:t>icates</w:t>
+      </w:r>
+      <w:r>
+        <w:t xml:space="preserve"> with </w:t>
+      </w:r>
+      <w:r>
+        <w:rPr>
+          <w:b/>
+        </w:rPr>
+        <w:t>Submit A</w:t>
+      </w:r>
+      <w:r>
+        <w:rPr>
+          <w:b/>
+        </w:rPr>
+        <w:t>cademic Data</w:t>
+      </w:r>
+    </w:p>
+    <w:p>
+      <w:pPr>
+        <w:pStyle w:val="ListParagraph"/>
+        <w:numPr>
+          <w:ilvl w:val="0"/>
+          <w:numId w:val="9"/>
+        </w:numPr>
+      </w:pPr>
+      <w:r>
+        <w:t xml:space="preserve">Once the applicant has sent the academic data we need to verify them with the ministry of education we the use case </w:t>
+      </w:r>
+      <w:r>
+        <w:rPr>
+          <w:b/>
+        </w:rPr>
+        <w:t>Submit Academic Data</w:t>
+      </w:r>
+      <w:r>
+        <w:t xml:space="preserve"> has an </w:t>
+      </w:r>
+      <w:r>
+        <w:rPr>
+          <w:u w:val="single"/>
+        </w:rPr>
+        <w:t>extend</w:t>
+      </w:r>
+      <w:r>
+        <w:t xml:space="preserve"> relationship with </w:t>
+      </w:r>
+      <w:r>
+        <w:rPr>
+          <w:b/>
+        </w:rPr>
+        <w:t>Request Results Verification</w:t>
+      </w:r>
+      <w:r>
+        <w:t>.</w:t>
+      </w:r>
+    </w:p>
+    <w:p>
+      <w:pPr>
+        <w:pStyle w:val="ListParagraph"/>
+        <w:numPr>
+          <w:ilvl w:val="0"/>
+          <w:numId w:val="9"/>
+        </w:numPr>
+      </w:pPr>
+      <w:r>
+        <w:t xml:space="preserve">Also, once we have the academic information of the applicant we need to give them our recommendations therefore there’s an </w:t>
+      </w:r>
+      <w:r>
+        <w:rPr>
+          <w:u w:val="single"/>
+        </w:rPr>
+        <w:t>include</w:t>
+      </w:r>
+      <w:r>
+        <w:t xml:space="preserve"> relationship between </w:t>
+      </w:r>
+      <w:r>
+        <w:rPr>
+          <w:b/>
+        </w:rPr>
+        <w:t>Submit Acade</w:t>
+      </w:r>
+      <w:r>
+        <w:rPr>
+          <w:b/>
+        </w:rPr>
+        <w:t>mic Data</w:t>
+      </w:r>
+      <w:r>
+        <w:t xml:space="preserve"> and </w:t>
+      </w:r>
+      <w:r>
+        <w:rPr>
+          <w:b/>
+        </w:rPr>
+        <w:t>Send Relevant Progr</w:t>
+      </w:r>
+      <w:r>
+        <w:rPr>
+          <w:b/>
+        </w:rPr>
+        <w:t>a</w:t>
+      </w:r>
+      <w:r>
+        <w:rPr>
+          <w:b/>
+        </w:rPr>
+        <w:t>m</w:t>
+      </w:r>
+      <w:r>
+        <w:rPr>
+          <w:b/>
+        </w:rPr>
+        <w:t>s</w:t>
+      </w:r>
+    </w:p>
+    <w:p>
+      <w:pPr>
+        <w:pStyle w:val="ListParagraph"/>
+        <w:numPr>
+          <w:ilvl w:val="0"/>
+          <w:numId w:val="9"/>
+        </w:numPr>
+      </w:pPr>
+      <w:r>
+        <w:t xml:space="preserve">Once the high school graduate has given us a subset of the recommendation as his/her preferred programs we need to </w:t>
+      </w:r>
+      <w:r>
+        <w:t>shortlist them to have the top three programs to use in the application process. Therefore, there is an extend relationship between Send Relevant Programs and Shortlist Programs</w:t>
+      </w:r>
+    </w:p>
+    <w:p>
+      <w:pPr>
+        <w:pStyle w:val="ListParagraph"/>
+        <w:numPr>
+          <w:ilvl w:val="0"/>
+          <w:numId w:val="9"/>
+        </w:numPr>
+      </w:pPr>
+      <w:r>
+        <w:t>T</w:t>
+      </w:r>
+      <w:r>
+        <w:t xml:space="preserve">here’s an extend relationship between </w:t>
+      </w:r>
+      <w:r>
+        <w:t>Shortlist Programs and Process Student Application</w:t>
+      </w:r>
+    </w:p>
+    <w:p>
+      <w:pPr>
+        <w:pStyle w:val="ListParagraph"/>
+        <w:numPr>
+          <w:ilvl w:val="0"/>
+          <w:numId w:val="9"/>
+        </w:numPr>
+      </w:pPr>
+      <w:r>
+        <w:t>The graduate needs to pay for the application there he/she communicates with the Application Payment use case</w:t>
+      </w:r>
+    </w:p>
+    <w:p>
+      <w:pPr>
+        <w:pStyle w:val="ListParagraph"/>
+        <w:numPr>
+          <w:ilvl w:val="0"/>
+          <w:numId w:val="9"/>
+        </w:numPr>
+      </w:pPr>
+      <w:r>
+        <w:t>After paying we can then process the application therefore the Application Payment use case has an extend relationship with the Process Student Application use case</w:t>
+      </w:r>
+    </w:p>
+    <w:p>
+      <w:pPr>
+        <w:pStyle w:val="ListParagraph"/>
+        <w:numPr>
+          <w:ilvl w:val="0"/>
+          <w:numId w:val="9"/>
+        </w:numPr>
+      </w:pPr>
+      <w:r>
+        <w:t>Once processed, the application needs to be sent to the tertiary institution therefore the Process Student Application use case communicates with the student</w:t>
+      </w:r>
+    </w:p>
+    <w:p/>
+    <w:p>
+      <w:r>
+        <w:rPr>
+          <w:noProof/>
+        </w:rPr>
+        <w:lastRenderedPageBreak/>
+        <w:drawing>
+          <wp:inline distT="0" distB="0" distL="0" distR="0">
+            <wp:extent cx="5943600" cy="2658745"/>
+            <wp:effectExtent l="0" t="0" r="0" b="8255"/>
+            <wp:docPr id="2" name="Picture 2"/>
+            <wp:cNvGraphicFramePr>
+              <a:graphicFrameLocks xmlns:a="http://schemas.openxmlformats.org/drawingml/2006/main" noChangeAspect="1"/>
+            </wp:cNvGraphicFramePr>
+            <a:graphic xmlns:a="http://schemas.openxmlformats.org/drawingml/2006/main">
+              <a:graphicData uri="http://schemas.openxmlformats.org/drawingml/2006/picture">
+                <pic:pic xmlns:pic="http://schemas.openxmlformats.org/drawingml/2006/picture">
+                  <pic:nvPicPr>
+                    <pic:cNvPr id="2" name="Screenshot (127).png"/>
+                    <pic:cNvPicPr/>
+                  </pic:nvPicPr>
+                  <pic:blipFill>
+                    <a:blip r:embed="rId7" cstate="print">
+                      <a:extLst>
+                        <a:ext uri="{28A0092B-C50C-407E-A947-70E740481C1C}">
+                          <a14:useLocalDpi xmlns:a14="http://schemas.microsoft.com/office/drawing/2010/main" val="0"/>
+                        </a:ext>
+                      </a:extLst>
+                    </a:blip>
+                    <a:stretch>
+                      <a:fillRect/>
+                    </a:stretch>
+                  </pic:blipFill>
+                  <pic:spPr>
+                    <a:xfrm>
+                      <a:off x="0" y="0"/>
+                      <a:ext cx="5943600" cy="2658745"/>
+                    </a:xfrm>
+                    <a:prstGeom prst="rect">
+                      <a:avLst/>
+                    </a:prstGeom>
+                  </pic:spPr>
+                </pic:pic>
+              </a:graphicData>
+            </a:graphic>
+          </wp:inline>
+        </w:drawing>
+      </w:r>
+    </w:p>
+    <w:p/>
+    <w:p>
+      <w:pPr>
+        <w:pStyle w:val="ListParagraph"/>
+        <w:numPr>
+          <w:ilvl w:val="1"/>
+          <w:numId w:val="8"/>
+        </w:numPr>
+      </w:pPr>
+      <w:r>
+        <w:t>Context Diagram</w:t>
+      </w:r>
+    </w:p>
+    <w:p>
+      <w:r>
+        <w:t>Another diagram which can be used to model the system is a dataflow diagram. This shows the movement of data within the systems and when drawing it we start from the special level called level 0 or the context diagram. This is a special in a way such that it depicts the entire system as just one process</w:t>
+      </w:r>
+      <w:r>
+        <w:t xml:space="preserve">, labelled process 0, </w:t>
+      </w:r>
+      <w:r>
+        <w:t>which can be exploded further in the other levels of dataflow diagramming. This ensures a top down approach to system modelling while making sure that even non-technical users can understand the system.</w:t>
+      </w:r>
+    </w:p>
+    <w:p>
+      <w:r>
+        <w:t>The context diagram is concerned about the major external entities and major data flows as compared to processes and data stores. Below we have the context diagram of our proposed system.</w:t>
+      </w:r>
+      <w:r>
+        <w:t xml:space="preserve"> </w:t>
+      </w:r>
+    </w:p>
+    <w:p/>
+    <w:p>
+      <w:r>
+        <w:rPr>
+          <w:noProof/>
+        </w:rPr>
+        <w:drawing>
+          <wp:inline distT="0" distB="0" distL="0" distR="0">
+            <wp:extent cx="5943600" cy="2891790"/>
+            <wp:effectExtent l="0" t="0" r="0" b="3810"/>
+            <wp:docPr id="3" name="Picture 3"/>
+            <wp:cNvGraphicFramePr>
+              <a:graphicFrameLocks xmlns:a="http://schemas.openxmlformats.org/drawingml/2006/main" noChangeAspect="1"/>
+            </wp:cNvGraphicFramePr>
+            <a:graphic xmlns:a="http://schemas.openxmlformats.org/drawingml/2006/main">
+              <a:graphicData uri="http://schemas.openxmlformats.org/drawingml/2006/picture">
+                <pic:pic xmlns:pic="http://schemas.openxmlformats.org/drawingml/2006/picture">
+                  <pic:nvPicPr>
+                    <pic:cNvPr id="3" name="Screenshot (125).png"/>
+                    <pic:cNvPicPr/>
+                  </pic:nvPicPr>
+                  <pic:blipFill>
+                    <a:blip r:embed="rId8" cstate="print">
+                      <a:extLst>
+                        <a:ext uri="{28A0092B-C50C-407E-A947-70E740481C1C}">
+                          <a14:useLocalDpi xmlns:a14="http://schemas.microsoft.com/office/drawing/2010/main" val="0"/>
+                        </a:ext>
+                      </a:extLst>
+                    </a:blip>
+                    <a:stretch>
+                      <a:fillRect/>
+                    </a:stretch>
+                  </pic:blipFill>
+                  <pic:spPr>
+                    <a:xfrm>
+                      <a:off x="0" y="0"/>
+                      <a:ext cx="5943600" cy="2891790"/>
+                    </a:xfrm>
+                    <a:prstGeom prst="rect">
+                      <a:avLst/>
+                    </a:prstGeom>
+                  </pic:spPr>
+                </pic:pic>
+              </a:graphicData>
+            </a:graphic>
+          </wp:inline>
+        </w:drawing>
+      </w:r>
+    </w:p>
+    <w:p>
+      <w:pPr>
+        <w:pStyle w:val="ListParagraph"/>
+        <w:numPr>
+          <w:ilvl w:val="1"/>
+          <w:numId w:val="8"/>
+        </w:numPr>
+      </w:pPr>
+      <w:r>
+        <w:lastRenderedPageBreak/>
+        <w:t>Level 1 data flow diagram</w:t>
+      </w:r>
+    </w:p>
+    <w:p>
+      <w:r>
+        <w:t xml:space="preserve">Exploding the process in the context diagram into sub-processed within the system gives birth to the level one diagram. </w:t>
+      </w:r>
+    </w:p>
+    <w:p/>
+    <w:p>
+      <w:r>
+        <w:rPr>
+          <w:noProof/>
+        </w:rPr>
+        <w:drawing>
+          <wp:inline distT="0" distB="0" distL="0" distR="0">
+            <wp:extent cx="5943600" cy="3529965"/>
+            <wp:effectExtent l="0" t="0" r="0" b="0"/>
+            <wp:docPr id="4" name="Picture 4"/>
+            <wp:cNvGraphicFramePr>
+              <a:graphicFrameLocks xmlns:a="http://schemas.openxmlformats.org/drawingml/2006/main" noChangeAspect="1"/>
+            </wp:cNvGraphicFramePr>
+            <a:graphic xmlns:a="http://schemas.openxmlformats.org/drawingml/2006/main">
+              <a:graphicData uri="http://schemas.openxmlformats.org/drawingml/2006/picture">
+                <pic:pic xmlns:pic="http://schemas.openxmlformats.org/drawingml/2006/picture">
+                  <pic:nvPicPr>
+                    <pic:cNvPr id="4" name="level on copy.png"/>
+                    <pic:cNvPicPr/>
+                  </pic:nvPicPr>
+                  <pic:blipFill>
+                    <a:blip r:embed="rId9">
+                      <a:extLst>
+                        <a:ext uri="{28A0092B-C50C-407E-A947-70E740481C1C}">
+                          <a14:useLocalDpi xmlns:a14="http://schemas.microsoft.com/office/drawing/2010/main" val="0"/>
+                        </a:ext>
+                      </a:extLst>
+                    </a:blip>
+                    <a:stretch>
+                      <a:fillRect/>
+                    </a:stretch>
+                  </pic:blipFill>
+                  <pic:spPr>
+                    <a:xfrm>
+                      <a:off x="0" y="0"/>
+                      <a:ext cx="5943600" cy="3529965"/>
+                    </a:xfrm>
+                    <a:prstGeom prst="rect">
+                      <a:avLst/>
+                    </a:prstGeom>
+                  </pic:spPr>
+                </pic:pic>
+              </a:graphicData>
+            </a:graphic>
+          </wp:inline>
+        </w:drawing>
+      </w:r>
       <w:bookmarkStart w:id="0" w:name="_GoBack"/>
       <w:bookmarkEnd w:id="0"/>
     </w:p>
-    <w:p>
-      <w:pPr>
-        <w:pStyle w:val="ListParagraph"/>
-        <w:numPr>
-          <w:ilvl w:val="0"/>
-          <w:numId w:val="1"/>
-        </w:numPr>
-      </w:pPr>
-      <w:r>
-        <w:t>Requirement Gathering and F</w:t>
-      </w:r>
-      <w:r>
-        <w:t xml:space="preserve">easibility </w:t>
-      </w:r>
-      <w:r>
-        <w:t>S</w:t>
-      </w:r>
-      <w:r>
-        <w:t>tudy</w:t>
-      </w:r>
-    </w:p>
-    <w:p>
-      <w:pPr>
-        <w:pStyle w:val="ListParagraph"/>
-        <w:numPr>
-          <w:ilvl w:val="1"/>
-          <w:numId w:val="1"/>
-        </w:numPr>
-      </w:pPr>
-      <w:r>
-        <w:t>Requirement gathering techniques</w:t>
-      </w:r>
-    </w:p>
-    <w:p>
-      <w:pPr>
-        <w:pStyle w:val="ListParagraph"/>
-        <w:numPr>
-          <w:ilvl w:val="1"/>
-          <w:numId w:val="1"/>
-        </w:numPr>
-      </w:pPr>
-      <w:r>
-        <w:t>Sample interview questions</w:t>
-      </w:r>
-    </w:p>
-    <w:p>
-      <w:pPr>
-        <w:pStyle w:val="ListParagraph"/>
-        <w:numPr>
-          <w:ilvl w:val="1"/>
-          <w:numId w:val="1"/>
-        </w:numPr>
-      </w:pPr>
-      <w:r>
-        <w:t>Sample questionnaire</w:t>
-      </w:r>
-    </w:p>
-    <w:p>
-      <w:pPr>
-        <w:pStyle w:val="ListParagraph"/>
-        <w:numPr>
-          <w:ilvl w:val="1"/>
-          <w:numId w:val="1"/>
-        </w:numPr>
-      </w:pPr>
-      <w:r>
-        <w:t>Functional and non-functional requirements</w:t>
-      </w:r>
-    </w:p>
-    <w:p>
-      <w:pPr>
-        <w:pStyle w:val="ListParagraph"/>
-        <w:numPr>
-          <w:ilvl w:val="1"/>
-          <w:numId w:val="1"/>
-        </w:numPr>
-      </w:pPr>
-      <w:r>
-        <w:t>Feasibility Study</w:t>
-      </w:r>
-    </w:p>
-    <w:p>
-      <w:pPr>
-        <w:pStyle w:val="ListParagraph"/>
-        <w:numPr>
-          <w:ilvl w:val="2"/>
-          <w:numId w:val="1"/>
-        </w:numPr>
-      </w:pPr>
-      <w:r>
-        <w:t>Technical feasibility</w:t>
-      </w:r>
-    </w:p>
-    <w:p>
-      <w:pPr>
-        <w:pStyle w:val="ListParagraph"/>
-        <w:numPr>
-          <w:ilvl w:val="2"/>
-          <w:numId w:val="1"/>
-        </w:numPr>
-      </w:pPr>
-      <w:r>
-        <w:t>Economic feasibility</w:t>
-      </w:r>
-    </w:p>
-    <w:p>
-      <w:pPr>
-        <w:pStyle w:val="ListParagraph"/>
-        <w:numPr>
-          <w:ilvl w:val="2"/>
-          <w:numId w:val="1"/>
-        </w:numPr>
-      </w:pPr>
-      <w:r>
-        <w:t>Schedule feasibility and scope</w:t>
-      </w:r>
-    </w:p>
-    <w:p>
-      <w:pPr>
-        <w:pStyle w:val="ListParagraph"/>
-        <w:numPr>
-          <w:ilvl w:val="0"/>
-          <w:numId w:val="1"/>
-        </w:numPr>
-      </w:pPr>
-      <w:r>
-        <w:t>Solution Modeling</w:t>
-      </w:r>
-      <w:r>
-        <w:t xml:space="preserve"> (DFD)</w:t>
-      </w:r>
-    </w:p>
-    <w:p>
-      <w:pPr>
-        <w:pStyle w:val="ListParagraph"/>
-        <w:numPr>
-          <w:ilvl w:val="1"/>
-          <w:numId w:val="1"/>
-        </w:numPr>
-      </w:pPr>
-      <w:r>
-        <w:t>Use case diagrams</w:t>
-      </w:r>
-    </w:p>
-    <w:p>
-      <w:pPr>
-        <w:pStyle w:val="ListParagraph"/>
-        <w:numPr>
-          <w:ilvl w:val="1"/>
-          <w:numId w:val="1"/>
-        </w:numPr>
-      </w:pPr>
-      <w:r>
-        <w:t>Context Diagram</w:t>
-      </w:r>
-    </w:p>
-    <w:p>
-      <w:pPr>
-        <w:pStyle w:val="ListParagraph"/>
-        <w:numPr>
-          <w:ilvl w:val="1"/>
-          <w:numId w:val="1"/>
-        </w:numPr>
-      </w:pPr>
-      <w:r>
-        <w:t>Level 1 data flow diagram</w:t>
-      </w:r>
-    </w:p>
-    <w:p>
-      <w:pPr>
-        <w:pStyle w:val="ListParagraph"/>
-        <w:numPr>
-          <w:ilvl w:val="1"/>
-          <w:numId w:val="1"/>
-        </w:numPr>
-      </w:pPr>
-      <w:r>
-        <w:t>Level 2 data flow diagram</w:t>
-      </w:r>
-    </w:p>
-    <w:p>
-      <w:pPr>
-        <w:pStyle w:val="ListParagraph"/>
-        <w:numPr>
-          <w:ilvl w:val="1"/>
-          <w:numId w:val="1"/>
-        </w:numPr>
-      </w:pPr>
+    <w:p/>
+    <w:p>
+      <w:r>
+        <w:t>3</w:t>
+      </w:r>
+      <w:r>
+        <w:t>.4</w:t>
+      </w:r>
+      <w:r>
+        <w:t xml:space="preserve"> </w:t>
+      </w:r>
       <w:r>
         <w:t>Data dictionary</w:t>
       </w:r>
     </w:p>
-    <w:p>
-      <w:pPr>
-        <w:pStyle w:val="ListParagraph"/>
-        <w:numPr>
-          <w:ilvl w:val="0"/>
-          <w:numId w:val="1"/>
-        </w:numPr>
-      </w:pPr>
-      <w:r>
-        <w:t xml:space="preserve">Database </w:t>
-      </w:r>
-      <w:r>
-        <w:t xml:space="preserve">and </w:t>
-      </w:r>
-      <w:r>
-        <w:t>Normalization</w:t>
-      </w:r>
-    </w:p>
-    <w:p>
-      <w:pPr>
-        <w:pStyle w:val="ListParagraph"/>
-        <w:numPr>
-          <w:ilvl w:val="1"/>
-          <w:numId w:val="1"/>
-        </w:numPr>
-      </w:pPr>
-      <w:r>
-        <w:t>Database used</w:t>
-      </w:r>
-    </w:p>
-    <w:p>
-      <w:pPr>
-        <w:pStyle w:val="ListParagraph"/>
-        <w:numPr>
-          <w:ilvl w:val="1"/>
-          <w:numId w:val="1"/>
-        </w:numPr>
-      </w:pPr>
-      <w:r>
-        <w:t>Schemas</w:t>
-      </w:r>
-    </w:p>
-    <w:p>
-      <w:pPr>
-        <w:pStyle w:val="ListParagraph"/>
-        <w:numPr>
-          <w:ilvl w:val="1"/>
-          <w:numId w:val="1"/>
-        </w:numPr>
-      </w:pPr>
-      <w:r>
-        <w:t>Progressive n</w:t>
-      </w:r>
-      <w:r>
-        <w:t>ormalization (0NF, 1NF, 2NF, 3NF, BCNF)</w:t>
-      </w:r>
-    </w:p>
-    <w:p>
-      <w:pPr>
-        <w:pStyle w:val="ListParagraph"/>
-        <w:numPr>
-          <w:ilvl w:val="1"/>
-          <w:numId w:val="1"/>
-        </w:numPr>
-      </w:pPr>
-      <w:r>
-        <w:t>Query o</w:t>
-      </w:r>
-      <w:r>
-        <w:t>ptimization</w:t>
-      </w:r>
-    </w:p>
-    <w:p>
-      <w:pPr>
-        <w:pStyle w:val="ListParagraph"/>
-        <w:numPr>
-          <w:ilvl w:val="0"/>
-          <w:numId w:val="1"/>
-        </w:numPr>
-      </w:pPr>
-      <w:r>
-        <w:t>Testing</w:t>
-      </w:r>
-      <w:r>
-        <w:t xml:space="preserve"> and Verification</w:t>
-      </w:r>
-    </w:p>
-    <w:p>
-      <w:pPr>
-        <w:pStyle w:val="ListParagraph"/>
-        <w:numPr>
-          <w:ilvl w:val="1"/>
-          <w:numId w:val="1"/>
-        </w:numPr>
-      </w:pPr>
-      <w:r>
-        <w:t>Unit t</w:t>
-      </w:r>
-      <w:r>
-        <w:t>ests and CI/CD</w:t>
-      </w:r>
-    </w:p>
-    <w:p>
-      <w:pPr>
-        <w:pStyle w:val="ListParagraph"/>
-        <w:numPr>
-          <w:ilvl w:val="1"/>
-          <w:numId w:val="1"/>
-        </w:numPr>
-      </w:pPr>
-      <w:r>
-        <w:t>User acceptance testing (Automation)</w:t>
-      </w:r>
-    </w:p>
-    <w:p>
-      <w:pPr>
-        <w:pStyle w:val="ListParagraph"/>
-        <w:numPr>
-          <w:ilvl w:val="1"/>
-          <w:numId w:val="1"/>
-        </w:numPr>
-      </w:pPr>
-      <w:r>
-        <w:t>Validation</w:t>
-      </w:r>
-    </w:p>
-    <w:p>
-      <w:pPr>
-        <w:pStyle w:val="ListParagraph"/>
-        <w:numPr>
-          <w:ilvl w:val="2"/>
-          <w:numId w:val="1"/>
-        </w:numPr>
-      </w:pPr>
-      <w:r>
-        <w:t>Form validation</w:t>
-      </w:r>
-    </w:p>
-    <w:p>
-      <w:pPr>
-        <w:pStyle w:val="ListParagraph"/>
-        <w:numPr>
-          <w:ilvl w:val="2"/>
-          <w:numId w:val="1"/>
-        </w:numPr>
-      </w:pPr>
-      <w:r>
-        <w:t>Field validation</w:t>
-      </w:r>
-    </w:p>
-    <w:p>
-      <w:pPr>
-        <w:pStyle w:val="ListParagraph"/>
-        <w:numPr>
-          <w:ilvl w:val="2"/>
-          <w:numId w:val="1"/>
-        </w:numPr>
-      </w:pPr>
-      <w:r>
-        <w:t>Page validation</w:t>
-      </w:r>
-    </w:p>
-    <w:p>
-      <w:pPr>
-        <w:pStyle w:val="ListParagraph"/>
-        <w:numPr>
-          <w:ilvl w:val="0"/>
-          <w:numId w:val="1"/>
-        </w:numPr>
-      </w:pPr>
-      <w:r>
-        <w:t>Development Tools</w:t>
-      </w:r>
-    </w:p>
-    <w:p>
-      <w:pPr>
-        <w:pStyle w:val="ListParagraph"/>
-        <w:numPr>
-          <w:ilvl w:val="1"/>
-          <w:numId w:val="1"/>
-        </w:numPr>
-      </w:pPr>
-      <w:r>
-        <w:t>Front-end tools</w:t>
-      </w:r>
-    </w:p>
-    <w:p>
-      <w:pPr>
-        <w:pStyle w:val="ListParagraph"/>
-        <w:numPr>
-          <w:ilvl w:val="1"/>
-          <w:numId w:val="1"/>
-        </w:numPr>
-      </w:pPr>
-      <w:r>
-        <w:t xml:space="preserve">Backend </w:t>
-      </w:r>
-      <w:r>
-        <w:t>t</w:t>
-      </w:r>
-      <w:r>
-        <w:t>ools</w:t>
-      </w:r>
-    </w:p>
-    <w:p>
-      <w:pPr>
-        <w:pStyle w:val="ListParagraph"/>
-        <w:numPr>
-          <w:ilvl w:val="1"/>
-          <w:numId w:val="1"/>
-        </w:numPr>
-      </w:pPr>
-      <w:r>
-        <w:t>SCRUM framework</w:t>
-      </w:r>
-    </w:p>
-    <w:p>
-      <w:pPr>
-        <w:pStyle w:val="ListParagraph"/>
-        <w:numPr>
-          <w:ilvl w:val="1"/>
-          <w:numId w:val="1"/>
-        </w:numPr>
-      </w:pPr>
-      <w:r>
-        <w:t xml:space="preserve">Application </w:t>
-      </w:r>
-      <w:r>
-        <w:t>programming</w:t>
-      </w:r>
-      <w:r>
-        <w:t xml:space="preserve"> interfaces (APIs)</w:t>
-      </w:r>
-    </w:p>
-    <w:p>
-      <w:pPr>
-        <w:pStyle w:val="ListParagraph"/>
-        <w:numPr>
-          <w:ilvl w:val="0"/>
-          <w:numId w:val="1"/>
-        </w:numPr>
-      </w:pPr>
-      <w:r>
-        <w:t>Wireframe</w:t>
-      </w:r>
-    </w:p>
-    <w:p>
-      <w:pPr>
-        <w:pStyle w:val="ListParagraph"/>
-        <w:numPr>
-          <w:ilvl w:val="1"/>
-          <w:numId w:val="1"/>
-        </w:numPr>
-      </w:pPr>
-      <w:r>
-        <w:t>Tools</w:t>
-      </w:r>
-    </w:p>
-    <w:p>
-      <w:pPr>
-        <w:pStyle w:val="ListParagraph"/>
-        <w:numPr>
-          <w:ilvl w:val="1"/>
-          <w:numId w:val="1"/>
-        </w:numPr>
-      </w:pPr>
-      <w:r>
-        <w:t xml:space="preserve">System </w:t>
-      </w:r>
-      <w:r>
-        <w:t>w</w:t>
-      </w:r>
-      <w:r>
-        <w:t>ireframe</w:t>
-      </w:r>
-    </w:p>
-    <w:p>
-      <w:pPr>
-        <w:pStyle w:val="ListParagraph"/>
-        <w:numPr>
-          <w:ilvl w:val="0"/>
-          <w:numId w:val="1"/>
-        </w:numPr>
-      </w:pPr>
-      <w:r>
-        <w:t>Conclusion</w:t>
-      </w:r>
-    </w:p>
+    <w:p/>
     <w:sectPr>
       <w:pgSz w:w="12240" w:h="15840"/>
       <w:pgMar w:top="1440" w:right="1440" w:bottom="1440" w:left="1440" w:header="720" w:footer="720" w:gutter="0"/>
@@ -1272,6 +2160,232 @@
 <file path=word/numbering.xml><?xml version="1.0" encoding="utf-8"?>
 <w:numbering xmlns:wpc="http://schemas.microsoft.com/office/word/2010/wordprocessingCanvas" xmlns:mc="http://schemas.openxmlformats.org/markup-compatibility/2006" xmlns:o="urn:schemas-microsoft-com:office:office" xmlns:r="http://schemas.openxmlformats.org/officeDocument/2006/relationships" xmlns:m="http://schemas.openxmlformats.org/officeDocument/2006/math" xmlns:v="urn:schemas-microsoft-com:vml" xmlns:wp14="http://schemas.microsoft.com/office/word/2010/wordprocessingDrawing" xmlns:wp="http://schemas.openxmlformats.org/drawingml/2006/wordprocessingDrawing" xmlns:w10="urn:schemas-microsoft-com:office:word" xmlns:w="http://schemas.openxmlformats.org/wordprocessingml/2006/main" xmlns:w14="http://schemas.microsoft.com/office/word/2010/wordml" xmlns:w15="http://schemas.microsoft.com/office/word/2012/wordml" xmlns:wpg="http://schemas.microsoft.com/office/word/2010/wordprocessingGroup" xmlns:wpi="http://schemas.microsoft.com/office/word/2010/wordprocessingInk" xmlns:wne="http://schemas.microsoft.com/office/word/2006/wordml" xmlns:wps="http://schemas.microsoft.com/office/word/2010/wordprocessingShape" mc:Ignorable="w14 w15 wp14">
   <w:abstractNum w:abstractNumId="0">
+    <w:nsid w:val="24AD3CC5"/>
+    <w:multiLevelType w:val="hybridMultilevel"/>
+    <w:tmpl w:val="279A8640"/>
+    <w:lvl w:ilvl="0" w:tplc="0409000D">
+      <w:start w:val="1"/>
+      <w:numFmt w:val="bullet"/>
+      <w:lvlText w:val=""/>
+      <w:lvlJc w:val="left"/>
+      <w:pPr>
+        <w:ind w:left="720" w:hanging="360"/>
+      </w:pPr>
+      <w:rPr>
+        <w:rFonts w:ascii="Wingdings" w:hAnsi="Wingdings" w:hint="default"/>
+      </w:rPr>
+    </w:lvl>
+    <w:lvl w:ilvl="1" w:tplc="20000003">
+      <w:start w:val="1"/>
+      <w:numFmt w:val="bullet"/>
+      <w:lvlText w:val="o"/>
+      <w:lvlJc w:val="left"/>
+      <w:pPr>
+        <w:ind w:left="1440" w:hanging="360"/>
+      </w:pPr>
+      <w:rPr>
+        <w:rFonts w:ascii="Courier New" w:hAnsi="Courier New" w:cs="Courier New" w:hint="default"/>
+      </w:rPr>
+    </w:lvl>
+    <w:lvl w:ilvl="2" w:tplc="20000005">
+      <w:start w:val="1"/>
+      <w:numFmt w:val="bullet"/>
+      <w:lvlText w:val=""/>
+      <w:lvlJc w:val="left"/>
+      <w:pPr>
+        <w:ind w:left="2160" w:hanging="360"/>
+      </w:pPr>
+      <w:rPr>
+        <w:rFonts w:ascii="Wingdings" w:hAnsi="Wingdings" w:hint="default"/>
+      </w:rPr>
+    </w:lvl>
+    <w:lvl w:ilvl="3" w:tplc="20000001">
+      <w:start w:val="1"/>
+      <w:numFmt w:val="bullet"/>
+      <w:lvlText w:val=""/>
+      <w:lvlJc w:val="left"/>
+      <w:pPr>
+        <w:ind w:left="2880" w:hanging="360"/>
+      </w:pPr>
+      <w:rPr>
+        <w:rFonts w:ascii="Symbol" w:hAnsi="Symbol" w:hint="default"/>
+      </w:rPr>
+    </w:lvl>
+    <w:lvl w:ilvl="4" w:tplc="20000003">
+      <w:start w:val="1"/>
+      <w:numFmt w:val="bullet"/>
+      <w:lvlText w:val="o"/>
+      <w:lvlJc w:val="left"/>
+      <w:pPr>
+        <w:ind w:left="3600" w:hanging="360"/>
+      </w:pPr>
+      <w:rPr>
+        <w:rFonts w:ascii="Courier New" w:hAnsi="Courier New" w:cs="Courier New" w:hint="default"/>
+      </w:rPr>
+    </w:lvl>
+    <w:lvl w:ilvl="5" w:tplc="20000005">
+      <w:start w:val="1"/>
+      <w:numFmt w:val="bullet"/>
+      <w:lvlText w:val=""/>
+      <w:lvlJc w:val="left"/>
+      <w:pPr>
+        <w:ind w:left="4320" w:hanging="360"/>
+      </w:pPr>
+      <w:rPr>
+        <w:rFonts w:ascii="Wingdings" w:hAnsi="Wingdings" w:hint="default"/>
+      </w:rPr>
+    </w:lvl>
+    <w:lvl w:ilvl="6" w:tplc="20000001">
+      <w:start w:val="1"/>
+      <w:numFmt w:val="bullet"/>
+      <w:lvlText w:val=""/>
+      <w:lvlJc w:val="left"/>
+      <w:pPr>
+        <w:ind w:left="5040" w:hanging="360"/>
+      </w:pPr>
+      <w:rPr>
+        <w:rFonts w:ascii="Symbol" w:hAnsi="Symbol" w:hint="default"/>
+      </w:rPr>
+    </w:lvl>
+    <w:lvl w:ilvl="7" w:tplc="20000003">
+      <w:start w:val="1"/>
+      <w:numFmt w:val="bullet"/>
+      <w:lvlText w:val="o"/>
+      <w:lvlJc w:val="left"/>
+      <w:pPr>
+        <w:ind w:left="5760" w:hanging="360"/>
+      </w:pPr>
+      <w:rPr>
+        <w:rFonts w:ascii="Courier New" w:hAnsi="Courier New" w:cs="Courier New" w:hint="default"/>
+      </w:rPr>
+    </w:lvl>
+    <w:lvl w:ilvl="8" w:tplc="20000005">
+      <w:start w:val="1"/>
+      <w:numFmt w:val="bullet"/>
+      <w:lvlText w:val=""/>
+      <w:lvlJc w:val="left"/>
+      <w:pPr>
+        <w:ind w:left="6480" w:hanging="360"/>
+      </w:pPr>
+      <w:rPr>
+        <w:rFonts w:ascii="Wingdings" w:hAnsi="Wingdings" w:hint="default"/>
+      </w:rPr>
+    </w:lvl>
+  </w:abstractNum>
+  <w:abstractNum w:abstractNumId="1">
+    <w:nsid w:val="3E69060C"/>
+    <w:multiLevelType w:val="hybridMultilevel"/>
+    <w:tmpl w:val="5AC47D06"/>
+    <w:lvl w:ilvl="0" w:tplc="20000005">
+      <w:start w:val="1"/>
+      <w:numFmt w:val="bullet"/>
+      <w:lvlText w:val=""/>
+      <w:lvlJc w:val="left"/>
+      <w:pPr>
+        <w:ind w:left="720" w:hanging="360"/>
+      </w:pPr>
+      <w:rPr>
+        <w:rFonts w:ascii="Wingdings" w:hAnsi="Wingdings" w:hint="default"/>
+      </w:rPr>
+    </w:lvl>
+    <w:lvl w:ilvl="1" w:tplc="20000003">
+      <w:start w:val="1"/>
+      <w:numFmt w:val="bullet"/>
+      <w:lvlText w:val="o"/>
+      <w:lvlJc w:val="left"/>
+      <w:pPr>
+        <w:ind w:left="1440" w:hanging="360"/>
+      </w:pPr>
+      <w:rPr>
+        <w:rFonts w:ascii="Courier New" w:hAnsi="Courier New" w:cs="Courier New" w:hint="default"/>
+      </w:rPr>
+    </w:lvl>
+    <w:lvl w:ilvl="2" w:tplc="20000005">
+      <w:start w:val="1"/>
+      <w:numFmt w:val="bullet"/>
+      <w:lvlText w:val=""/>
+      <w:lvlJc w:val="left"/>
+      <w:pPr>
+        <w:ind w:left="2160" w:hanging="360"/>
+      </w:pPr>
+      <w:rPr>
+        <w:rFonts w:ascii="Wingdings" w:hAnsi="Wingdings" w:hint="default"/>
+      </w:rPr>
+    </w:lvl>
+    <w:lvl w:ilvl="3" w:tplc="20000001">
+      <w:start w:val="1"/>
+      <w:numFmt w:val="bullet"/>
+      <w:lvlText w:val=""/>
+      <w:lvlJc w:val="left"/>
+      <w:pPr>
+        <w:ind w:left="2880" w:hanging="360"/>
+      </w:pPr>
+      <w:rPr>
+        <w:rFonts w:ascii="Symbol" w:hAnsi="Symbol" w:hint="default"/>
+      </w:rPr>
+    </w:lvl>
+    <w:lvl w:ilvl="4" w:tplc="20000003">
+      <w:start w:val="1"/>
+      <w:numFmt w:val="bullet"/>
+      <w:lvlText w:val="o"/>
+      <w:lvlJc w:val="left"/>
+      <w:pPr>
+        <w:ind w:left="3600" w:hanging="360"/>
+      </w:pPr>
+      <w:rPr>
+        <w:rFonts w:ascii="Courier New" w:hAnsi="Courier New" w:cs="Courier New" w:hint="default"/>
+      </w:rPr>
+    </w:lvl>
+    <w:lvl w:ilvl="5" w:tplc="20000005">
+      <w:start w:val="1"/>
+      <w:numFmt w:val="bullet"/>
+      <w:lvlText w:val=""/>
+      <w:lvlJc w:val="left"/>
+      <w:pPr>
+        <w:ind w:left="4320" w:hanging="360"/>
+      </w:pPr>
+      <w:rPr>
+        <w:rFonts w:ascii="Wingdings" w:hAnsi="Wingdings" w:hint="default"/>
+      </w:rPr>
+    </w:lvl>
+    <w:lvl w:ilvl="6" w:tplc="20000001">
+      <w:start w:val="1"/>
+      <w:numFmt w:val="bullet"/>
+      <w:lvlText w:val=""/>
+      <w:lvlJc w:val="left"/>
+      <w:pPr>
+        <w:ind w:left="5040" w:hanging="360"/>
+      </w:pPr>
+      <w:rPr>
+        <w:rFonts w:ascii="Symbol" w:hAnsi="Symbol" w:hint="default"/>
+      </w:rPr>
+    </w:lvl>
+    <w:lvl w:ilvl="7" w:tplc="20000003">
+      <w:start w:val="1"/>
+      <w:numFmt w:val="bullet"/>
+      <w:lvlText w:val="o"/>
+      <w:lvlJc w:val="left"/>
+      <w:pPr>
+        <w:ind w:left="5760" w:hanging="360"/>
+      </w:pPr>
+      <w:rPr>
+        <w:rFonts w:ascii="Courier New" w:hAnsi="Courier New" w:cs="Courier New" w:hint="default"/>
+      </w:rPr>
+    </w:lvl>
+    <w:lvl w:ilvl="8" w:tplc="20000005">
+      <w:start w:val="1"/>
+      <w:numFmt w:val="bullet"/>
+      <w:lvlText w:val=""/>
+      <w:lvlJc w:val="left"/>
+      <w:pPr>
+        <w:ind w:left="6480" w:hanging="360"/>
+      </w:pPr>
+      <w:rPr>
+        <w:rFonts w:ascii="Wingdings" w:hAnsi="Wingdings" w:hint="default"/>
+      </w:rPr>
+    </w:lvl>
+  </w:abstractNum>
+  <w:abstractNum w:abstractNumId="2">
     <w:nsid w:val="41CE4FBB"/>
     <w:multiLevelType w:val="hybridMultilevel"/>
     <w:tmpl w:val="1D86ED06"/>
@@ -1357,8 +2471,606 @@
       </w:pPr>
     </w:lvl>
   </w:abstractNum>
+  <w:abstractNum w:abstractNumId="3">
+    <w:nsid w:val="49311D97"/>
+    <w:multiLevelType w:val="hybridMultilevel"/>
+    <w:tmpl w:val="CE7292E8"/>
+    <w:lvl w:ilvl="0" w:tplc="0409000D">
+      <w:start w:val="1"/>
+      <w:numFmt w:val="bullet"/>
+      <w:lvlText w:val=""/>
+      <w:lvlJc w:val="left"/>
+      <w:pPr>
+        <w:ind w:left="720" w:hanging="360"/>
+      </w:pPr>
+      <w:rPr>
+        <w:rFonts w:ascii="Wingdings" w:hAnsi="Wingdings" w:hint="default"/>
+      </w:rPr>
+    </w:lvl>
+    <w:lvl w:ilvl="1" w:tplc="04090003" w:tentative="1">
+      <w:start w:val="1"/>
+      <w:numFmt w:val="bullet"/>
+      <w:lvlText w:val="o"/>
+      <w:lvlJc w:val="left"/>
+      <w:pPr>
+        <w:ind w:left="1440" w:hanging="360"/>
+      </w:pPr>
+      <w:rPr>
+        <w:rFonts w:ascii="Courier New" w:hAnsi="Courier New" w:cs="Courier New" w:hint="default"/>
+      </w:rPr>
+    </w:lvl>
+    <w:lvl w:ilvl="2" w:tplc="04090005" w:tentative="1">
+      <w:start w:val="1"/>
+      <w:numFmt w:val="bullet"/>
+      <w:lvlText w:val=""/>
+      <w:lvlJc w:val="left"/>
+      <w:pPr>
+        <w:ind w:left="2160" w:hanging="360"/>
+      </w:pPr>
+      <w:rPr>
+        <w:rFonts w:ascii="Wingdings" w:hAnsi="Wingdings" w:hint="default"/>
+      </w:rPr>
+    </w:lvl>
+    <w:lvl w:ilvl="3" w:tplc="04090001" w:tentative="1">
+      <w:start w:val="1"/>
+      <w:numFmt w:val="bullet"/>
+      <w:lvlText w:val=""/>
+      <w:lvlJc w:val="left"/>
+      <w:pPr>
+        <w:ind w:left="2880" w:hanging="360"/>
+      </w:pPr>
+      <w:rPr>
+        <w:rFonts w:ascii="Symbol" w:hAnsi="Symbol" w:hint="default"/>
+      </w:rPr>
+    </w:lvl>
+    <w:lvl w:ilvl="4" w:tplc="04090003" w:tentative="1">
+      <w:start w:val="1"/>
+      <w:numFmt w:val="bullet"/>
+      <w:lvlText w:val="o"/>
+      <w:lvlJc w:val="left"/>
+      <w:pPr>
+        <w:ind w:left="3600" w:hanging="360"/>
+      </w:pPr>
+      <w:rPr>
+        <w:rFonts w:ascii="Courier New" w:hAnsi="Courier New" w:cs="Courier New" w:hint="default"/>
+      </w:rPr>
+    </w:lvl>
+    <w:lvl w:ilvl="5" w:tplc="04090005" w:tentative="1">
+      <w:start w:val="1"/>
+      <w:numFmt w:val="bullet"/>
+      <w:lvlText w:val=""/>
+      <w:lvlJc w:val="left"/>
+      <w:pPr>
+        <w:ind w:left="4320" w:hanging="360"/>
+      </w:pPr>
+      <w:rPr>
+        <w:rFonts w:ascii="Wingdings" w:hAnsi="Wingdings" w:hint="default"/>
+      </w:rPr>
+    </w:lvl>
+    <w:lvl w:ilvl="6" w:tplc="04090001" w:tentative="1">
+      <w:start w:val="1"/>
+      <w:numFmt w:val="bullet"/>
+      <w:lvlText w:val=""/>
+      <w:lvlJc w:val="left"/>
+      <w:pPr>
+        <w:ind w:left="5040" w:hanging="360"/>
+      </w:pPr>
+      <w:rPr>
+        <w:rFonts w:ascii="Symbol" w:hAnsi="Symbol" w:hint="default"/>
+      </w:rPr>
+    </w:lvl>
+    <w:lvl w:ilvl="7" w:tplc="04090003" w:tentative="1">
+      <w:start w:val="1"/>
+      <w:numFmt w:val="bullet"/>
+      <w:lvlText w:val="o"/>
+      <w:lvlJc w:val="left"/>
+      <w:pPr>
+        <w:ind w:left="5760" w:hanging="360"/>
+      </w:pPr>
+      <w:rPr>
+        <w:rFonts w:ascii="Courier New" w:hAnsi="Courier New" w:cs="Courier New" w:hint="default"/>
+      </w:rPr>
+    </w:lvl>
+    <w:lvl w:ilvl="8" w:tplc="04090005" w:tentative="1">
+      <w:start w:val="1"/>
+      <w:numFmt w:val="bullet"/>
+      <w:lvlText w:val=""/>
+      <w:lvlJc w:val="left"/>
+      <w:pPr>
+        <w:ind w:left="6480" w:hanging="360"/>
+      </w:pPr>
+      <w:rPr>
+        <w:rFonts w:ascii="Wingdings" w:hAnsi="Wingdings" w:hint="default"/>
+      </w:rPr>
+    </w:lvl>
+  </w:abstractNum>
+  <w:abstractNum w:abstractNumId="4">
+    <w:nsid w:val="4FEA7730"/>
+    <w:multiLevelType w:val="multilevel"/>
+    <w:tmpl w:val="79C292EE"/>
+    <w:lvl w:ilvl="0">
+      <w:start w:val="2"/>
+      <w:numFmt w:val="decimal"/>
+      <w:lvlText w:val="%1"/>
+      <w:lvlJc w:val="left"/>
+      <w:pPr>
+        <w:ind w:left="360" w:hanging="360"/>
+      </w:pPr>
+      <w:rPr>
+        <w:rFonts w:hint="default"/>
+      </w:rPr>
+    </w:lvl>
+    <w:lvl w:ilvl="1">
+      <w:start w:val="1"/>
+      <w:numFmt w:val="decimal"/>
+      <w:lvlText w:val="%1.%2"/>
+      <w:lvlJc w:val="left"/>
+      <w:pPr>
+        <w:ind w:left="360" w:hanging="360"/>
+      </w:pPr>
+      <w:rPr>
+        <w:rFonts w:hint="default"/>
+      </w:rPr>
+    </w:lvl>
+    <w:lvl w:ilvl="2">
+      <w:start w:val="1"/>
+      <w:numFmt w:val="decimal"/>
+      <w:lvlText w:val="%1.%2.%3"/>
+      <w:lvlJc w:val="left"/>
+      <w:pPr>
+        <w:ind w:left="1440" w:hanging="720"/>
+      </w:pPr>
+      <w:rPr>
+        <w:rFonts w:hint="default"/>
+      </w:rPr>
+    </w:lvl>
+    <w:lvl w:ilvl="3">
+      <w:start w:val="1"/>
+      <w:numFmt w:val="decimal"/>
+      <w:lvlText w:val="%1.%2.%3.%4"/>
+      <w:lvlJc w:val="left"/>
+      <w:pPr>
+        <w:ind w:left="1800" w:hanging="720"/>
+      </w:pPr>
+      <w:rPr>
+        <w:rFonts w:hint="default"/>
+      </w:rPr>
+    </w:lvl>
+    <w:lvl w:ilvl="4">
+      <w:start w:val="1"/>
+      <w:numFmt w:val="decimal"/>
+      <w:lvlText w:val="%1.%2.%3.%4.%5"/>
+      <w:lvlJc w:val="left"/>
+      <w:pPr>
+        <w:ind w:left="2520" w:hanging="1080"/>
+      </w:pPr>
+      <w:rPr>
+        <w:rFonts w:hint="default"/>
+      </w:rPr>
+    </w:lvl>
+    <w:lvl w:ilvl="5">
+      <w:start w:val="1"/>
+      <w:numFmt w:val="decimal"/>
+      <w:lvlText w:val="%1.%2.%3.%4.%5.%6"/>
+      <w:lvlJc w:val="left"/>
+      <w:pPr>
+        <w:ind w:left="2880" w:hanging="1080"/>
+      </w:pPr>
+      <w:rPr>
+        <w:rFonts w:hint="default"/>
+      </w:rPr>
+    </w:lvl>
+    <w:lvl w:ilvl="6">
+      <w:start w:val="1"/>
+      <w:numFmt w:val="decimal"/>
+      <w:lvlText w:val="%1.%2.%3.%4.%5.%6.%7"/>
+      <w:lvlJc w:val="left"/>
+      <w:pPr>
+        <w:ind w:left="3600" w:hanging="1440"/>
+      </w:pPr>
+      <w:rPr>
+        <w:rFonts w:hint="default"/>
+      </w:rPr>
+    </w:lvl>
+    <w:lvl w:ilvl="7">
+      <w:start w:val="1"/>
+      <w:numFmt w:val="decimal"/>
+      <w:lvlText w:val="%1.%2.%3.%4.%5.%6.%7.%8"/>
+      <w:lvlJc w:val="left"/>
+      <w:pPr>
+        <w:ind w:left="3960" w:hanging="1440"/>
+      </w:pPr>
+      <w:rPr>
+        <w:rFonts w:hint="default"/>
+      </w:rPr>
+    </w:lvl>
+    <w:lvl w:ilvl="8">
+      <w:start w:val="1"/>
+      <w:numFmt w:val="decimal"/>
+      <w:lvlText w:val="%1.%2.%3.%4.%5.%6.%7.%8.%9"/>
+      <w:lvlJc w:val="left"/>
+      <w:pPr>
+        <w:ind w:left="4320" w:hanging="1440"/>
+      </w:pPr>
+      <w:rPr>
+        <w:rFonts w:hint="default"/>
+      </w:rPr>
+    </w:lvl>
+  </w:abstractNum>
+  <w:abstractNum w:abstractNumId="5">
+    <w:nsid w:val="51C7011A"/>
+    <w:multiLevelType w:val="multilevel"/>
+    <w:tmpl w:val="D1AAFED6"/>
+    <w:lvl w:ilvl="0">
+      <w:start w:val="1"/>
+      <w:numFmt w:val="decimal"/>
+      <w:lvlText w:val="%1"/>
+      <w:lvlJc w:val="left"/>
+      <w:pPr>
+        <w:ind w:left="360" w:hanging="360"/>
+      </w:pPr>
+      <w:rPr>
+        <w:rFonts w:hint="default"/>
+      </w:rPr>
+    </w:lvl>
+    <w:lvl w:ilvl="1">
+      <w:start w:val="1"/>
+      <w:numFmt w:val="decimal"/>
+      <w:lvlText w:val="%1.%2"/>
+      <w:lvlJc w:val="left"/>
+      <w:pPr>
+        <w:ind w:left="360" w:hanging="360"/>
+      </w:pPr>
+      <w:rPr>
+        <w:rFonts w:hint="default"/>
+      </w:rPr>
+    </w:lvl>
+    <w:lvl w:ilvl="2">
+      <w:start w:val="1"/>
+      <w:numFmt w:val="decimal"/>
+      <w:lvlText w:val="%1.%2.%3"/>
+      <w:lvlJc w:val="left"/>
+      <w:pPr>
+        <w:ind w:left="720" w:hanging="720"/>
+      </w:pPr>
+      <w:rPr>
+        <w:rFonts w:hint="default"/>
+      </w:rPr>
+    </w:lvl>
+    <w:lvl w:ilvl="3">
+      <w:start w:val="1"/>
+      <w:numFmt w:val="decimal"/>
+      <w:lvlText w:val="%1.%2.%3.%4"/>
+      <w:lvlJc w:val="left"/>
+      <w:pPr>
+        <w:ind w:left="720" w:hanging="720"/>
+      </w:pPr>
+      <w:rPr>
+        <w:rFonts w:hint="default"/>
+      </w:rPr>
+    </w:lvl>
+    <w:lvl w:ilvl="4">
+      <w:start w:val="1"/>
+      <w:numFmt w:val="decimal"/>
+      <w:lvlText w:val="%1.%2.%3.%4.%5"/>
+      <w:lvlJc w:val="left"/>
+      <w:pPr>
+        <w:ind w:left="1080" w:hanging="1080"/>
+      </w:pPr>
+      <w:rPr>
+        <w:rFonts w:hint="default"/>
+      </w:rPr>
+    </w:lvl>
+    <w:lvl w:ilvl="5">
+      <w:start w:val="1"/>
+      <w:numFmt w:val="decimal"/>
+      <w:lvlText w:val="%1.%2.%3.%4.%5.%6"/>
+      <w:lvlJc w:val="left"/>
+      <w:pPr>
+        <w:ind w:left="1080" w:hanging="1080"/>
+      </w:pPr>
+      <w:rPr>
+        <w:rFonts w:hint="default"/>
+      </w:rPr>
+    </w:lvl>
+    <w:lvl w:ilvl="6">
+      <w:start w:val="1"/>
+      <w:numFmt w:val="decimal"/>
+      <w:lvlText w:val="%1.%2.%3.%4.%5.%6.%7"/>
+      <w:lvlJc w:val="left"/>
+      <w:pPr>
+        <w:ind w:left="1440" w:hanging="1440"/>
+      </w:pPr>
+      <w:rPr>
+        <w:rFonts w:hint="default"/>
+      </w:rPr>
+    </w:lvl>
+    <w:lvl w:ilvl="7">
+      <w:start w:val="1"/>
+      <w:numFmt w:val="decimal"/>
+      <w:lvlText w:val="%1.%2.%3.%4.%5.%6.%7.%8"/>
+      <w:lvlJc w:val="left"/>
+      <w:pPr>
+        <w:ind w:left="1440" w:hanging="1440"/>
+      </w:pPr>
+      <w:rPr>
+        <w:rFonts w:hint="default"/>
+      </w:rPr>
+    </w:lvl>
+    <w:lvl w:ilvl="8">
+      <w:start w:val="1"/>
+      <w:numFmt w:val="decimal"/>
+      <w:lvlText w:val="%1.%2.%3.%4.%5.%6.%7.%8.%9"/>
+      <w:lvlJc w:val="left"/>
+      <w:pPr>
+        <w:ind w:left="1440" w:hanging="1440"/>
+      </w:pPr>
+      <w:rPr>
+        <w:rFonts w:hint="default"/>
+      </w:rPr>
+    </w:lvl>
+  </w:abstractNum>
+  <w:abstractNum w:abstractNumId="6">
+    <w:nsid w:val="73B4137B"/>
+    <w:multiLevelType w:val="hybridMultilevel"/>
+    <w:tmpl w:val="80084F16"/>
+    <w:lvl w:ilvl="0" w:tplc="04090019">
+      <w:start w:val="1"/>
+      <w:numFmt w:val="lowerLetter"/>
+      <w:lvlText w:val="%1."/>
+      <w:lvlJc w:val="left"/>
+      <w:pPr>
+        <w:ind w:left="720" w:hanging="360"/>
+      </w:pPr>
+    </w:lvl>
+    <w:lvl w:ilvl="1" w:tplc="04090019">
+      <w:start w:val="1"/>
+      <w:numFmt w:val="lowerLetter"/>
+      <w:lvlText w:val="%2."/>
+      <w:lvlJc w:val="left"/>
+      <w:pPr>
+        <w:ind w:left="1440" w:hanging="360"/>
+      </w:pPr>
+    </w:lvl>
+    <w:lvl w:ilvl="2" w:tplc="0409001B">
+      <w:start w:val="1"/>
+      <w:numFmt w:val="lowerRoman"/>
+      <w:lvlText w:val="%3."/>
+      <w:lvlJc w:val="right"/>
+      <w:pPr>
+        <w:ind w:left="2160" w:hanging="180"/>
+      </w:pPr>
+    </w:lvl>
+    <w:lvl w:ilvl="3" w:tplc="0409000F">
+      <w:start w:val="1"/>
+      <w:numFmt w:val="decimal"/>
+      <w:lvlText w:val="%4."/>
+      <w:lvlJc w:val="left"/>
+      <w:pPr>
+        <w:ind w:left="2880" w:hanging="360"/>
+      </w:pPr>
+    </w:lvl>
+    <w:lvl w:ilvl="4" w:tplc="04090019">
+      <w:start w:val="1"/>
+      <w:numFmt w:val="lowerLetter"/>
+      <w:lvlText w:val="%5."/>
+      <w:lvlJc w:val="left"/>
+      <w:pPr>
+        <w:ind w:left="3600" w:hanging="360"/>
+      </w:pPr>
+    </w:lvl>
+    <w:lvl w:ilvl="5" w:tplc="0409001B">
+      <w:start w:val="1"/>
+      <w:numFmt w:val="lowerRoman"/>
+      <w:lvlText w:val="%6."/>
+      <w:lvlJc w:val="right"/>
+      <w:pPr>
+        <w:ind w:left="4320" w:hanging="180"/>
+      </w:pPr>
+    </w:lvl>
+    <w:lvl w:ilvl="6" w:tplc="0409000F">
+      <w:start w:val="1"/>
+      <w:numFmt w:val="decimal"/>
+      <w:lvlText w:val="%7."/>
+      <w:lvlJc w:val="left"/>
+      <w:pPr>
+        <w:ind w:left="5040" w:hanging="360"/>
+      </w:pPr>
+    </w:lvl>
+    <w:lvl w:ilvl="7" w:tplc="04090019">
+      <w:start w:val="1"/>
+      <w:numFmt w:val="lowerLetter"/>
+      <w:lvlText w:val="%8."/>
+      <w:lvlJc w:val="left"/>
+      <w:pPr>
+        <w:ind w:left="5760" w:hanging="360"/>
+      </w:pPr>
+    </w:lvl>
+    <w:lvl w:ilvl="8" w:tplc="0409001B">
+      <w:start w:val="1"/>
+      <w:numFmt w:val="lowerRoman"/>
+      <w:lvlText w:val="%9."/>
+      <w:lvlJc w:val="right"/>
+      <w:pPr>
+        <w:ind w:left="6480" w:hanging="180"/>
+      </w:pPr>
+    </w:lvl>
+  </w:abstractNum>
+  <w:abstractNum w:abstractNumId="7">
+    <w:nsid w:val="74313FB8"/>
+    <w:multiLevelType w:val="multilevel"/>
+    <w:tmpl w:val="D284CE3E"/>
+    <w:lvl w:ilvl="0">
+      <w:start w:val="3"/>
+      <w:numFmt w:val="decimal"/>
+      <w:lvlText w:val="%1"/>
+      <w:lvlJc w:val="left"/>
+      <w:pPr>
+        <w:ind w:left="360" w:hanging="360"/>
+      </w:pPr>
+      <w:rPr>
+        <w:rFonts w:hint="default"/>
+      </w:rPr>
+    </w:lvl>
+    <w:lvl w:ilvl="1">
+      <w:start w:val="1"/>
+      <w:numFmt w:val="decimal"/>
+      <w:lvlText w:val="%1.%2"/>
+      <w:lvlJc w:val="left"/>
+      <w:pPr>
+        <w:ind w:left="360" w:hanging="360"/>
+      </w:pPr>
+      <w:rPr>
+        <w:rFonts w:hint="default"/>
+      </w:rPr>
+    </w:lvl>
+    <w:lvl w:ilvl="2">
+      <w:start w:val="1"/>
+      <w:numFmt w:val="decimal"/>
+      <w:lvlText w:val="%1.%2.%3"/>
+      <w:lvlJc w:val="left"/>
+      <w:pPr>
+        <w:ind w:left="720" w:hanging="720"/>
+      </w:pPr>
+      <w:rPr>
+        <w:rFonts w:hint="default"/>
+      </w:rPr>
+    </w:lvl>
+    <w:lvl w:ilvl="3">
+      <w:start w:val="1"/>
+      <w:numFmt w:val="decimal"/>
+      <w:lvlText w:val="%1.%2.%3.%4"/>
+      <w:lvlJc w:val="left"/>
+      <w:pPr>
+        <w:ind w:left="720" w:hanging="720"/>
+      </w:pPr>
+      <w:rPr>
+        <w:rFonts w:hint="default"/>
+      </w:rPr>
+    </w:lvl>
+    <w:lvl w:ilvl="4">
+      <w:start w:val="1"/>
+      <w:numFmt w:val="decimal"/>
+      <w:lvlText w:val="%1.%2.%3.%4.%5"/>
+      <w:lvlJc w:val="left"/>
+      <w:pPr>
+        <w:ind w:left="1080" w:hanging="1080"/>
+      </w:pPr>
+      <w:rPr>
+        <w:rFonts w:hint="default"/>
+      </w:rPr>
+    </w:lvl>
+    <w:lvl w:ilvl="5">
+      <w:start w:val="1"/>
+      <w:numFmt w:val="decimal"/>
+      <w:lvlText w:val="%1.%2.%3.%4.%5.%6"/>
+      <w:lvlJc w:val="left"/>
+      <w:pPr>
+        <w:ind w:left="1080" w:hanging="1080"/>
+      </w:pPr>
+      <w:rPr>
+        <w:rFonts w:hint="default"/>
+      </w:rPr>
+    </w:lvl>
+    <w:lvl w:ilvl="6">
+      <w:start w:val="1"/>
+      <w:numFmt w:val="decimal"/>
+      <w:lvlText w:val="%1.%2.%3.%4.%5.%6.%7"/>
+      <w:lvlJc w:val="left"/>
+      <w:pPr>
+        <w:ind w:left="1440" w:hanging="1440"/>
+      </w:pPr>
+      <w:rPr>
+        <w:rFonts w:hint="default"/>
+      </w:rPr>
+    </w:lvl>
+    <w:lvl w:ilvl="7">
+      <w:start w:val="1"/>
+      <w:numFmt w:val="decimal"/>
+      <w:lvlText w:val="%1.%2.%3.%4.%5.%6.%7.%8"/>
+      <w:lvlJc w:val="left"/>
+      <w:pPr>
+        <w:ind w:left="1440" w:hanging="1440"/>
+      </w:pPr>
+      <w:rPr>
+        <w:rFonts w:hint="default"/>
+      </w:rPr>
+    </w:lvl>
+    <w:lvl w:ilvl="8">
+      <w:start w:val="1"/>
+      <w:numFmt w:val="decimal"/>
+      <w:lvlText w:val="%1.%2.%3.%4.%5.%6.%7.%8.%9"/>
+      <w:lvlJc w:val="left"/>
+      <w:pPr>
+        <w:ind w:left="1440" w:hanging="1440"/>
+      </w:pPr>
+      <w:rPr>
+        <w:rFonts w:hint="default"/>
+      </w:rPr>
+    </w:lvl>
+  </w:abstractNum>
   <w:num w:numId="1">
+    <w:abstractNumId w:val="2"/>
+  </w:num>
+  <w:num w:numId="2">
+    <w:abstractNumId w:val="5"/>
+  </w:num>
+  <w:num w:numId="3">
+    <w:abstractNumId w:val="4"/>
+  </w:num>
+  <w:num w:numId="4">
+    <w:abstractNumId w:val="6"/>
+    <w:lvlOverride w:ilvl="0">
+      <w:startOverride w:val="1"/>
+    </w:lvlOverride>
+    <w:lvlOverride w:ilvl="1">
+      <w:startOverride w:val="1"/>
+    </w:lvlOverride>
+    <w:lvlOverride w:ilvl="2">
+      <w:startOverride w:val="1"/>
+    </w:lvlOverride>
+    <w:lvlOverride w:ilvl="3">
+      <w:startOverride w:val="1"/>
+    </w:lvlOverride>
+    <w:lvlOverride w:ilvl="4">
+      <w:startOverride w:val="1"/>
+    </w:lvlOverride>
+    <w:lvlOverride w:ilvl="5">
+      <w:startOverride w:val="1"/>
+    </w:lvlOverride>
+    <w:lvlOverride w:ilvl="6">
+      <w:startOverride w:val="1"/>
+    </w:lvlOverride>
+    <w:lvlOverride w:ilvl="7">
+      <w:startOverride w:val="1"/>
+    </w:lvlOverride>
+    <w:lvlOverride w:ilvl="8">
+      <w:startOverride w:val="1"/>
+    </w:lvlOverride>
+  </w:num>
+  <w:num w:numId="5">
+    <w:abstractNumId w:val="1"/>
+    <w:lvlOverride w:ilvl="0"/>
+    <w:lvlOverride w:ilvl="1"/>
+    <w:lvlOverride w:ilvl="2"/>
+    <w:lvlOverride w:ilvl="3"/>
+    <w:lvlOverride w:ilvl="4"/>
+    <w:lvlOverride w:ilvl="5"/>
+    <w:lvlOverride w:ilvl="6"/>
+    <w:lvlOverride w:ilvl="7"/>
+    <w:lvlOverride w:ilvl="8"/>
+  </w:num>
+  <w:num w:numId="6">
+    <w:abstractNumId w:val="1"/>
+  </w:num>
+  <w:num w:numId="7">
     <w:abstractNumId w:val="0"/>
+  </w:num>
+  <w:num w:numId="8">
+    <w:abstractNumId w:val="7"/>
+  </w:num>
+  <w:num w:numId="9">
+    <w:abstractNumId w:val="3"/>
   </w:num>
 </w:numbering>
 </file>
@@ -1758,6 +3470,27 @@
     <w:qFormat/>
     <w:rsid w:val="009704CD"/>
   </w:style>
+  <w:style w:type="paragraph" w:styleId="Heading1">
+    <w:name w:val="heading 1"/>
+    <w:basedOn w:val="Normal"/>
+    <w:next w:val="Normal"/>
+    <w:link w:val="Heading1Char"/>
+    <w:uiPriority w:val="9"/>
+    <w:qFormat/>
+    <w:rsid w:val="00F37BE8"/>
+    <w:pPr>
+      <w:keepNext/>
+      <w:keepLines/>
+      <w:spacing w:before="240" w:after="0"/>
+      <w:outlineLvl w:val="0"/>
+    </w:pPr>
+    <w:rPr>
+      <w:rFonts w:asciiTheme="majorHAnsi" w:eastAsiaTheme="majorEastAsia" w:hAnsiTheme="majorHAnsi" w:cstheme="majorBidi"/>
+      <w:color w:val="2E74B5" w:themeColor="accent1" w:themeShade="BF"/>
+      <w:sz w:val="32"/>
+      <w:szCs w:val="32"/>
+    </w:rPr>
+  </w:style>
   <w:style w:type="character" w:default="1" w:styleId="DefaultParagraphFont">
     <w:name w:val="Default Paragraph Font"/>
     <w:uiPriority w:val="1"/>
@@ -1851,6 +3584,19 @@
     <w:rsid w:val="002B3B82"/>
     <w:rPr>
       <w:rFonts w:eastAsiaTheme="minorEastAsia"/>
+    </w:rPr>
+  </w:style>
+  <w:style w:type="character" w:customStyle="1" w:styleId="Heading1Char">
+    <w:name w:val="Heading 1 Char"/>
+    <w:basedOn w:val="DefaultParagraphFont"/>
+    <w:link w:val="Heading1"/>
+    <w:uiPriority w:val="9"/>
+    <w:rsid w:val="00F37BE8"/>
+    <w:rPr>
+      <w:rFonts w:asciiTheme="majorHAnsi" w:eastAsiaTheme="majorEastAsia" w:hAnsiTheme="majorHAnsi" w:cstheme="majorBidi"/>
+      <w:color w:val="2E74B5" w:themeColor="accent1" w:themeShade="BF"/>
+      <w:sz w:val="32"/>
+      <w:szCs w:val="32"/>
     </w:rPr>
   </w:style>
 </w:styles>

</xml_diff>

<commit_message>
adding tesing and validation
</commit_message>
<xml_diff>
--- a/documentation/csc433_submission.docx
+++ b/documentation/csc433_submission.docx
@@ -705,11 +705,15 @@
     <w:p/>
     <w:p/>
     <w:p>
+      <w:pPr>
+        <w:pStyle w:val="Heading1"/>
+      </w:pPr>
       <w:r>
         <w:lastRenderedPageBreak/>
         <w:t>Table of Content</w:t>
       </w:r>
     </w:p>
+    <w:p/>
     <w:p>
       <w:pPr>
         <w:pStyle w:val="ListParagraph"/>
@@ -1052,7 +1056,10 @@
         <w:t>Testing</w:t>
       </w:r>
       <w:r>
-        <w:t xml:space="preserve"> and Verification</w:t>
+        <w:t xml:space="preserve"> and </w:t>
+      </w:r>
+      <w:r>
+        <w:t>Validation</w:t>
       </w:r>
     </w:p>
     <w:p>
@@ -2077,6 +2084,14 @@
       <w:r>
         <w:t xml:space="preserve">Exploding the process in the context diagram into sub-processed within the system gives birth to the level one diagram. </w:t>
       </w:r>
+      <w:r>
+        <w:t>We further broke down the system into processes which include, processing data, requesting results verification form the education ministry, sieving relevant programs, shortlisting those programs, adding customer support, processing payment, process application.</w:t>
+      </w:r>
+    </w:p>
+    <w:p>
+      <w:r>
+        <w:t>It is important to note that some, if not all, of the process can further be broken down or exploded so to create level two of the SAS data from diagram but we chose to go as further as this level. We needed to ensure that the diagram is free from technical jargons and it is a logical data flow diagram and going further within the level could result in a physical data flow diagram which show how the system will be implemented and almost often, the non-technical stakeholders do not understand that.</w:t>
+      </w:r>
     </w:p>
     <w:p/>
     <w:p>
@@ -2126,25 +2141,478 @@
           </wp:inline>
         </w:drawing>
       </w:r>
+    </w:p>
+    <w:p/>
+    <w:p>
+      <w:r>
+        <w:t>3</w:t>
+      </w:r>
+      <w:r>
+        <w:t>.4</w:t>
+      </w:r>
+      <w:r>
+        <w:t xml:space="preserve"> </w:t>
+      </w:r>
+      <w:r>
+        <w:t>Data dictionary</w:t>
+      </w:r>
+    </w:p>
+    <w:p/>
+    <w:p/>
+    <w:p/>
+    <w:p/>
+    <w:p>
+      <w:pPr>
+        <w:pStyle w:val="Heading1"/>
+      </w:pPr>
+      <w:r>
+        <w:lastRenderedPageBreak/>
+        <w:t>Database and Normalization</w:t>
+      </w:r>
+    </w:p>
+    <w:p/>
+    <w:p>
+      <w:pPr>
+        <w:pStyle w:val="ListParagraph"/>
+        <w:numPr>
+          <w:ilvl w:val="1"/>
+          <w:numId w:val="11"/>
+        </w:numPr>
+      </w:pPr>
+      <w:r>
+        <w:t>Database used</w:t>
+      </w:r>
+    </w:p>
+    <w:p>
+      <w:r>
+        <w:t>For this project, we initially had an idea of using</w:t>
+      </w:r>
+    </w:p>
+    <w:p>
+      <w:pPr>
+        <w:pStyle w:val="ListParagraph"/>
+        <w:numPr>
+          <w:ilvl w:val="1"/>
+          <w:numId w:val="11"/>
+        </w:numPr>
+      </w:pPr>
+      <w:r>
+        <w:t>Schemas</w:t>
+      </w:r>
+    </w:p>
+    <w:p>
+      <w:pPr>
+        <w:pStyle w:val="ListParagraph"/>
+        <w:numPr>
+          <w:ilvl w:val="1"/>
+          <w:numId w:val="11"/>
+        </w:numPr>
+      </w:pPr>
+      <w:r>
+        <w:t>Progressive normalization (0NF, 1NF, 2NF, 3NF, BCNF)</w:t>
+      </w:r>
+    </w:p>
+    <w:p>
+      <w:pPr>
+        <w:pStyle w:val="ListParagraph"/>
+        <w:numPr>
+          <w:ilvl w:val="1"/>
+          <w:numId w:val="11"/>
+        </w:numPr>
+      </w:pPr>
+      <w:r>
+        <w:t>Query optimization</w:t>
+      </w:r>
+    </w:p>
+    <w:p/>
+    <w:p>
+      <w:pPr>
+        <w:pStyle w:val="Heading1"/>
+      </w:pPr>
+      <w:r>
+        <w:t>Testing</w:t>
+      </w:r>
+      <w:r>
+        <w:t xml:space="preserve"> and Validation</w:t>
+      </w:r>
+    </w:p>
+    <w:p/>
+    <w:p>
+      <w:pPr>
+        <w:pStyle w:val="ListParagraph"/>
+        <w:numPr>
+          <w:ilvl w:val="1"/>
+          <w:numId w:val="13"/>
+        </w:numPr>
+      </w:pPr>
+      <w:r>
+        <w:t>Unit tests and CI/CD</w:t>
+      </w:r>
+    </w:p>
+    <w:p>
+      <w:r>
+        <w:t xml:space="preserve">The code base could be so huge for us to write unit tests for every function, class, and methods instead we employed a strategy which includes </w:t>
+      </w:r>
+      <w:r>
+        <w:t>Continuous</w:t>
+      </w:r>
+      <w:r>
+        <w:t xml:space="preserve"> Integration, </w:t>
+      </w:r>
+      <w:r>
+        <w:t>Continuous</w:t>
+      </w:r>
+      <w:r>
+        <w:t xml:space="preserve"> Deployment, CI/CD and agility. This is a term widely adopted in DevOps, development operations which basically has two parts CI and CD. CI translates to a principle which requires users to frequently push changes they made into the codebase whether that is a new feature, bug fix, or anything else.</w:t>
+      </w:r>
+    </w:p>
+    <w:p>
+      <w:r>
+        <w:t>The CD part of it means that we need to deploy these changes into production. This calls for testing which is unit, integration, and UAT testing but mainly unit and integration testing. As mentioned we adopted this into our workflow.</w:t>
+      </w:r>
+    </w:p>
+    <w:p>
+      <w:r>
+        <w:t>The unit tests are triggered each time the developer makes changes and wants to deploy them. We have some parts of the code that we want to ensure that they are running properly before we let the users interact with the new version of the code.</w:t>
+      </w:r>
+      <w:r>
+        <w:t xml:space="preserve"> This is </w:t>
+      </w:r>
+      <w:r>
+        <w:t>where</w:t>
+      </w:r>
+      <w:r>
+        <w:t xml:space="preserve"> we now write the critical unit tests. This </w:t>
+      </w:r>
+      <w:r>
+        <w:t>strategy</w:t>
+      </w:r>
+      <w:r>
+        <w:t xml:space="preserve"> spares us the trouble of having to write unit tests for each function.</w:t>
+      </w:r>
+    </w:p>
+    <w:p>
+      <w:r>
+        <w:t xml:space="preserve">When the unit tests pass, we are then able to deploy to </w:t>
+      </w:r>
+      <w:r>
+        <w:t>production</w:t>
+      </w:r>
+      <w:r>
+        <w:t xml:space="preserve"> because the build and release pipelines would have been function properly. If not, we are then prompted to fix the issues and continue this process until the unit tests are passing and everything integrates seamlessly.</w:t>
+      </w:r>
+    </w:p>
+    <w:p>
+      <w:pPr>
+        <w:pStyle w:val="ListParagraph"/>
+        <w:numPr>
+          <w:ilvl w:val="1"/>
+          <w:numId w:val="13"/>
+        </w:numPr>
+      </w:pPr>
+      <w:r>
+        <w:t>User acceptance testing and automation</w:t>
+      </w:r>
+    </w:p>
+    <w:p>
+      <w:r>
+        <w:t>User acceptance testing ensures that the system behavior complies with the initial requirements. To perform this, we made use of two approaches, first, we gave the system to the applicants to make use of it and secondly we made an automation bot to test the behavior.</w:t>
+      </w:r>
+    </w:p>
+    <w:p>
+      <w:r>
+        <w:t xml:space="preserve">The first option revolves around making an MVP, minimal viable product, of the system and throwing in to the users to interact with and do prototyping to incrementally add features to it. We first develop the MVP, give it to the users and then proactively listen and attend to their feedback. Once we have the feedback we analyze how we add the changes to the system and code that in. We continue this loop until all the requirements have been addressed somehow. </w:t>
+      </w:r>
+    </w:p>
+    <w:p>
+      <w:r>
+        <w:lastRenderedPageBreak/>
+        <w:t>The problem which this approach is scope creep. The users are most likely going to add new feature to the system that they initially did not point out. This increases the load on the development teams and goes against the time constraint and maybe the resources and budget constraint. Also, these iterations take time.</w:t>
+      </w:r>
+    </w:p>
+    <w:p>
+      <w:r>
+        <w:t>To address these issues we focused more into our second option which is developing and automated bot to interact with the system from the perspective of the user. The user interacts with the front-end therefore we made the bot to interact with the web pages, click buttons, navigate, make requests to APIs and doing a whole lot of processes.</w:t>
+      </w:r>
+    </w:p>
+    <w:p>
+      <w:r>
+        <w:t>The activities of this bot are derived from the requirements for instance, when the user clicks on a button request some data form the API, the response should be the intended data in the intended format and if not, we have an issue with meeting the user requirements.</w:t>
+      </w:r>
+    </w:p>
+    <w:p>
+      <w:r>
+        <w:t>We used selenium to help in the creation of this bot. This bot is fast, providing us with frequent and immediate feedback and will not result in scope creep so it is the best option for user acceptance testing.</w:t>
+      </w:r>
+    </w:p>
+    <w:p/>
+    <w:p>
+      <w:pPr>
+        <w:pStyle w:val="ListParagraph"/>
+        <w:numPr>
+          <w:ilvl w:val="1"/>
+          <w:numId w:val="13"/>
+        </w:numPr>
+      </w:pPr>
+      <w:r>
+        <w:t>Validation</w:t>
+      </w:r>
+    </w:p>
+    <w:p>
+      <w:r>
+        <w:t xml:space="preserve">Validation </w:t>
+      </w:r>
+      <w:r>
+        <w:t>is</w:t>
+      </w:r>
+      <w:r>
+        <w:t xml:space="preserve"> a crucial process in software and web development that ensures the data input by used meets the required standards before being processed or stored in databases. It enhances security, improves data quality, and provides a better user experience by correcting errors early and immediately. For validation we mainly used two methods which are field and form validation and it is in our best desire to implement page validation as soon as possible.</w:t>
+      </w:r>
+    </w:p>
+    <w:p>
+      <w:pPr>
+        <w:pStyle w:val="ListParagraph"/>
+        <w:numPr>
+          <w:ilvl w:val="2"/>
+          <w:numId w:val="13"/>
+        </w:numPr>
+      </w:pPr>
+      <w:r>
+        <w:t>Field</w:t>
+      </w:r>
+      <w:r>
+        <w:t xml:space="preserve"> validation</w:t>
+      </w:r>
+    </w:p>
+    <w:p>
+      <w:r>
+        <w:t>Field validation focusses on individual form fields ensuring that each one contains acceptable data before the form is submitted. Common techniques include:</w:t>
+      </w:r>
+    </w:p>
+    <w:p>
+      <w:pPr>
+        <w:pStyle w:val="ListParagraph"/>
+        <w:numPr>
+          <w:ilvl w:val="0"/>
+          <w:numId w:val="14"/>
+        </w:numPr>
+      </w:pPr>
+      <w:r>
+        <w:t>Guiding the user to ensure they input the correct format through the use of placeholders in each field</w:t>
+      </w:r>
+    </w:p>
+    <w:p>
+      <w:pPr>
+        <w:pStyle w:val="ListParagraph"/>
+        <w:numPr>
+          <w:ilvl w:val="0"/>
+          <w:numId w:val="14"/>
+        </w:numPr>
+      </w:pPr>
+      <w:r>
+        <w:t>Real-time validation. Providing instant feedback as the user fills each field.</w:t>
+      </w:r>
+    </w:p>
+    <w:p>
+      <w:pPr>
+        <w:pStyle w:val="ListParagraph"/>
+        <w:numPr>
+          <w:ilvl w:val="0"/>
+          <w:numId w:val="14"/>
+        </w:numPr>
+      </w:pPr>
+      <w:r>
+        <w:t>Error messages when validation fails. They should be clear and detailed while guiding the user to input the correct data.</w:t>
+      </w:r>
+    </w:p>
+    <w:p>
+      <w:pPr>
+        <w:pStyle w:val="ListParagraph"/>
+        <w:numPr>
+          <w:ilvl w:val="0"/>
+          <w:numId w:val="14"/>
+        </w:numPr>
+      </w:pPr>
+      <w:r>
+        <w:t>Value ranges ensuring that the data is within the correct ranges. No one is expected to finish high school while less than 15 years old.</w:t>
+      </w:r>
+    </w:p>
+    <w:p>
+      <w:pPr>
+        <w:pStyle w:val="ListParagraph"/>
+        <w:numPr>
+          <w:ilvl w:val="2"/>
+          <w:numId w:val="13"/>
+        </w:numPr>
+      </w:pPr>
+      <w:r>
+        <w:t>Form</w:t>
+      </w:r>
+      <w:r>
+        <w:t xml:space="preserve"> validation</w:t>
+      </w:r>
+    </w:p>
+    <w:p>
+      <w:r>
+        <w:t xml:space="preserve">Form validation extends to check the entire HTML form before it is being submitted to the server. This was done on the client side using JavaScript and we also had the option of using PHP, Python, Node.js, or any other language to perform </w:t>
+      </w:r>
+      <w:r>
+        <w:t>server</w:t>
+      </w:r>
+      <w:r>
+        <w:t>-side validation but we chose to use python and that will be justified as we progress with the documentation. The use or client-side validation reduces server load, saves bandwidth, and enhances user experience. However, for security reasons, it should not only be relied on as users can be smart enough to bypass the JavaScript enforcement and so on. Hence, server-</w:t>
+      </w:r>
+      <w:r>
+        <w:lastRenderedPageBreak/>
+        <w:t>side scripting is necessitated. This maintain data integrity and security while ensuring that the data sent on the front-end is compatible with the data expected on the backend.</w:t>
+      </w:r>
+    </w:p>
+    <w:p>
+      <w:r>
+        <w:t>For validation could focus on:</w:t>
+      </w:r>
+    </w:p>
+    <w:p>
+      <w:pPr>
+        <w:pStyle w:val="ListParagraph"/>
+        <w:numPr>
+          <w:ilvl w:val="0"/>
+          <w:numId w:val="15"/>
+        </w:numPr>
+      </w:pPr>
+      <w:r>
+        <w:t>Ensuring that required fields are filled</w:t>
+      </w:r>
+    </w:p>
+    <w:p>
+      <w:pPr>
+        <w:pStyle w:val="ListParagraph"/>
+        <w:numPr>
+          <w:ilvl w:val="0"/>
+          <w:numId w:val="15"/>
+        </w:numPr>
+      </w:pPr>
+      <w:r>
+        <w:t>Ensuring expected data formats</w:t>
+      </w:r>
+    </w:p>
+    <w:p>
+      <w:pPr>
+        <w:pStyle w:val="ListParagraph"/>
+        <w:numPr>
+          <w:ilvl w:val="0"/>
+          <w:numId w:val="15"/>
+        </w:numPr>
+      </w:pPr>
+      <w:r>
+        <w:t>Verifying data types</w:t>
+      </w:r>
+    </w:p>
+    <w:p>
+      <w:pPr>
+        <w:pStyle w:val="ListParagraph"/>
+        <w:numPr>
+          <w:ilvl w:val="0"/>
+          <w:numId w:val="15"/>
+        </w:numPr>
+      </w:pPr>
+      <w:r>
+        <w:t>Enforce cross-field validation. This is where a combination of fields are validated, for instance username and password combination should match the one in the database, date of birth and age should be reasonably collating.</w:t>
+      </w:r>
+    </w:p>
+    <w:p>
+      <w:pPr>
+        <w:pStyle w:val="ListParagraph"/>
+        <w:numPr>
+          <w:ilvl w:val="2"/>
+          <w:numId w:val="13"/>
+        </w:numPr>
+      </w:pPr>
+      <w:r>
+        <w:t>Page validation</w:t>
+      </w:r>
+    </w:p>
+    <w:p>
+      <w:r>
+        <w:t xml:space="preserve">As mentioned, page validation is not yet enforced but it seems to be an </w:t>
+      </w:r>
+      <w:r>
+        <w:t>exciting</w:t>
+      </w:r>
+      <w:r>
+        <w:t xml:space="preserve"> feature which involves verifying that all components of a web page meet certain standards and are functioning properly. For instance, ensuring that markup and styles comply with the web standards defined by the World Wide Web Consortium (W3C).</w:t>
+      </w:r>
+    </w:p>
+    <w:p/>
+    <w:p>
+      <w:pPr>
+        <w:pStyle w:val="Heading1"/>
+      </w:pPr>
+      <w:r>
+        <w:t>Development Tools</w:t>
+      </w:r>
+    </w:p>
+    <w:p/>
+    <w:p>
+      <w:r>
+        <w:t>This section highlights the tools and languages we used in developing this web application</w:t>
+      </w:r>
+      <w:r>
+        <w:t xml:space="preserve"> from the front-end, to the backend, APIs, and the software development methodology we adhered to during the course of this project.</w:t>
+      </w:r>
+    </w:p>
+    <w:p>
       <w:bookmarkStart w:id="0" w:name="_GoBack"/>
       <w:bookmarkEnd w:id="0"/>
     </w:p>
-    <w:p/>
-    <w:p>
-      <w:r>
-        <w:t>3</w:t>
-      </w:r>
-      <w:r>
-        <w:t>.4</w:t>
-      </w:r>
-      <w:r>
-        <w:t xml:space="preserve"> </w:t>
-      </w:r>
-      <w:r>
-        <w:t>Data dictionary</w:t>
-      </w:r>
-    </w:p>
-    <w:p/>
+    <w:p>
+      <w:pPr>
+        <w:pStyle w:val="ListParagraph"/>
+        <w:numPr>
+          <w:ilvl w:val="1"/>
+          <w:numId w:val="18"/>
+        </w:numPr>
+      </w:pPr>
+      <w:r>
+        <w:t>Front-end tools</w:t>
+      </w:r>
+    </w:p>
+    <w:p>
+      <w:pPr>
+        <w:pStyle w:val="ListParagraph"/>
+        <w:numPr>
+          <w:ilvl w:val="1"/>
+          <w:numId w:val="18"/>
+        </w:numPr>
+      </w:pPr>
+      <w:r>
+        <w:t>Backend tools</w:t>
+      </w:r>
+    </w:p>
+    <w:p>
+      <w:pPr>
+        <w:pStyle w:val="ListParagraph"/>
+        <w:numPr>
+          <w:ilvl w:val="1"/>
+          <w:numId w:val="18"/>
+        </w:numPr>
+      </w:pPr>
+      <w:r>
+        <w:t>SCURM framework</w:t>
+      </w:r>
+    </w:p>
+    <w:p>
+      <w:pPr>
+        <w:pStyle w:val="ListParagraph"/>
+        <w:numPr>
+          <w:ilvl w:val="1"/>
+          <w:numId w:val="18"/>
+        </w:numPr>
+      </w:pPr>
+      <w:r>
+        <w:t>Application programming interfaces (APIs)</w:t>
+      </w:r>
+    </w:p>
     <w:sectPr>
       <w:pgSz w:w="12240" w:h="15840"/>
       <w:pgMar w:top="1440" w:right="1440" w:bottom="1440" w:left="1440" w:header="720" w:footer="720" w:gutter="0"/>
@@ -2160,6 +2628,205 @@
 <file path=word/numbering.xml><?xml version="1.0" encoding="utf-8"?>
 <w:numbering xmlns:wpc="http://schemas.microsoft.com/office/word/2010/wordprocessingCanvas" xmlns:mc="http://schemas.openxmlformats.org/markup-compatibility/2006" xmlns:o="urn:schemas-microsoft-com:office:office" xmlns:r="http://schemas.openxmlformats.org/officeDocument/2006/relationships" xmlns:m="http://schemas.openxmlformats.org/officeDocument/2006/math" xmlns:v="urn:schemas-microsoft-com:vml" xmlns:wp14="http://schemas.microsoft.com/office/word/2010/wordprocessingDrawing" xmlns:wp="http://schemas.openxmlformats.org/drawingml/2006/wordprocessingDrawing" xmlns:w10="urn:schemas-microsoft-com:office:word" xmlns:w="http://schemas.openxmlformats.org/wordprocessingml/2006/main" xmlns:w14="http://schemas.microsoft.com/office/word/2010/wordml" xmlns:w15="http://schemas.microsoft.com/office/word/2012/wordml" xmlns:wpg="http://schemas.microsoft.com/office/word/2010/wordprocessingGroup" xmlns:wpi="http://schemas.microsoft.com/office/word/2010/wordprocessingInk" xmlns:wne="http://schemas.microsoft.com/office/word/2006/wordml" xmlns:wps="http://schemas.microsoft.com/office/word/2010/wordprocessingShape" mc:Ignorable="w14 w15 wp14">
   <w:abstractNum w:abstractNumId="0">
+    <w:nsid w:val="02494C93"/>
+    <w:multiLevelType w:val="multilevel"/>
+    <w:tmpl w:val="F1D62CE6"/>
+    <w:lvl w:ilvl="0">
+      <w:start w:val="6"/>
+      <w:numFmt w:val="decimal"/>
+      <w:lvlText w:val="%1"/>
+      <w:lvlJc w:val="left"/>
+      <w:pPr>
+        <w:ind w:left="360" w:hanging="360"/>
+      </w:pPr>
+      <w:rPr>
+        <w:rFonts w:hint="default"/>
+      </w:rPr>
+    </w:lvl>
+    <w:lvl w:ilvl="1">
+      <w:start w:val="1"/>
+      <w:numFmt w:val="decimal"/>
+      <w:lvlText w:val="%1.%2"/>
+      <w:lvlJc w:val="left"/>
+      <w:pPr>
+        <w:ind w:left="360" w:hanging="360"/>
+      </w:pPr>
+      <w:rPr>
+        <w:rFonts w:hint="default"/>
+      </w:rPr>
+    </w:lvl>
+    <w:lvl w:ilvl="2">
+      <w:start w:val="1"/>
+      <w:numFmt w:val="decimal"/>
+      <w:lvlText w:val="%1.%2.%3"/>
+      <w:lvlJc w:val="left"/>
+      <w:pPr>
+        <w:ind w:left="720" w:hanging="720"/>
+      </w:pPr>
+      <w:rPr>
+        <w:rFonts w:hint="default"/>
+      </w:rPr>
+    </w:lvl>
+    <w:lvl w:ilvl="3">
+      <w:start w:val="1"/>
+      <w:numFmt w:val="decimal"/>
+      <w:lvlText w:val="%1.%2.%3.%4"/>
+      <w:lvlJc w:val="left"/>
+      <w:pPr>
+        <w:ind w:left="720" w:hanging="720"/>
+      </w:pPr>
+      <w:rPr>
+        <w:rFonts w:hint="default"/>
+      </w:rPr>
+    </w:lvl>
+    <w:lvl w:ilvl="4">
+      <w:start w:val="1"/>
+      <w:numFmt w:val="decimal"/>
+      <w:lvlText w:val="%1.%2.%3.%4.%5"/>
+      <w:lvlJc w:val="left"/>
+      <w:pPr>
+        <w:ind w:left="1080" w:hanging="1080"/>
+      </w:pPr>
+      <w:rPr>
+        <w:rFonts w:hint="default"/>
+      </w:rPr>
+    </w:lvl>
+    <w:lvl w:ilvl="5">
+      <w:start w:val="1"/>
+      <w:numFmt w:val="decimal"/>
+      <w:lvlText w:val="%1.%2.%3.%4.%5.%6"/>
+      <w:lvlJc w:val="left"/>
+      <w:pPr>
+        <w:ind w:left="1080" w:hanging="1080"/>
+      </w:pPr>
+      <w:rPr>
+        <w:rFonts w:hint="default"/>
+      </w:rPr>
+    </w:lvl>
+    <w:lvl w:ilvl="6">
+      <w:start w:val="1"/>
+      <w:numFmt w:val="decimal"/>
+      <w:lvlText w:val="%1.%2.%3.%4.%5.%6.%7"/>
+      <w:lvlJc w:val="left"/>
+      <w:pPr>
+        <w:ind w:left="1440" w:hanging="1440"/>
+      </w:pPr>
+      <w:rPr>
+        <w:rFonts w:hint="default"/>
+      </w:rPr>
+    </w:lvl>
+    <w:lvl w:ilvl="7">
+      <w:start w:val="1"/>
+      <w:numFmt w:val="decimal"/>
+      <w:lvlText w:val="%1.%2.%3.%4.%5.%6.%7.%8"/>
+      <w:lvlJc w:val="left"/>
+      <w:pPr>
+        <w:ind w:left="1440" w:hanging="1440"/>
+      </w:pPr>
+      <w:rPr>
+        <w:rFonts w:hint="default"/>
+      </w:rPr>
+    </w:lvl>
+    <w:lvl w:ilvl="8">
+      <w:start w:val="1"/>
+      <w:numFmt w:val="decimal"/>
+      <w:lvlText w:val="%1.%2.%3.%4.%5.%6.%7.%8.%9"/>
+      <w:lvlJc w:val="left"/>
+      <w:pPr>
+        <w:ind w:left="1440" w:hanging="1440"/>
+      </w:pPr>
+      <w:rPr>
+        <w:rFonts w:hint="default"/>
+      </w:rPr>
+    </w:lvl>
+  </w:abstractNum>
+  <w:abstractNum w:abstractNumId="1">
+    <w:nsid w:val="1B530452"/>
+    <w:multiLevelType w:val="hybridMultilevel"/>
+    <w:tmpl w:val="1D86ED06"/>
+    <w:lvl w:ilvl="0" w:tplc="0409000F">
+      <w:start w:val="1"/>
+      <w:numFmt w:val="decimal"/>
+      <w:lvlText w:val="%1."/>
+      <w:lvlJc w:val="left"/>
+      <w:pPr>
+        <w:ind w:left="720" w:hanging="360"/>
+      </w:pPr>
+    </w:lvl>
+    <w:lvl w:ilvl="1" w:tplc="0409001B">
+      <w:start w:val="1"/>
+      <w:numFmt w:val="lowerRoman"/>
+      <w:lvlText w:val="%2."/>
+      <w:lvlJc w:val="right"/>
+      <w:pPr>
+        <w:ind w:left="1440" w:hanging="360"/>
+      </w:pPr>
+    </w:lvl>
+    <w:lvl w:ilvl="2" w:tplc="0409001B">
+      <w:start w:val="1"/>
+      <w:numFmt w:val="lowerRoman"/>
+      <w:lvlText w:val="%3."/>
+      <w:lvlJc w:val="right"/>
+      <w:pPr>
+        <w:ind w:left="2160" w:hanging="180"/>
+      </w:pPr>
+    </w:lvl>
+    <w:lvl w:ilvl="3" w:tplc="0409000F" w:tentative="1">
+      <w:start w:val="1"/>
+      <w:numFmt w:val="decimal"/>
+      <w:lvlText w:val="%4."/>
+      <w:lvlJc w:val="left"/>
+      <w:pPr>
+        <w:ind w:left="2880" w:hanging="360"/>
+      </w:pPr>
+    </w:lvl>
+    <w:lvl w:ilvl="4" w:tplc="04090019" w:tentative="1">
+      <w:start w:val="1"/>
+      <w:numFmt w:val="lowerLetter"/>
+      <w:lvlText w:val="%5."/>
+      <w:lvlJc w:val="left"/>
+      <w:pPr>
+        <w:ind w:left="3600" w:hanging="360"/>
+      </w:pPr>
+    </w:lvl>
+    <w:lvl w:ilvl="5" w:tplc="0409001B" w:tentative="1">
+      <w:start w:val="1"/>
+      <w:numFmt w:val="lowerRoman"/>
+      <w:lvlText w:val="%6."/>
+      <w:lvlJc w:val="right"/>
+      <w:pPr>
+        <w:ind w:left="4320" w:hanging="180"/>
+      </w:pPr>
+    </w:lvl>
+    <w:lvl w:ilvl="6" w:tplc="0409000F" w:tentative="1">
+      <w:start w:val="1"/>
+      <w:numFmt w:val="decimal"/>
+      <w:lvlText w:val="%7."/>
+      <w:lvlJc w:val="left"/>
+      <w:pPr>
+        <w:ind w:left="5040" w:hanging="360"/>
+      </w:pPr>
+    </w:lvl>
+    <w:lvl w:ilvl="7" w:tplc="04090019" w:tentative="1">
+      <w:start w:val="1"/>
+      <w:numFmt w:val="lowerLetter"/>
+      <w:lvlText w:val="%8."/>
+      <w:lvlJc w:val="left"/>
+      <w:pPr>
+        <w:ind w:left="5760" w:hanging="360"/>
+      </w:pPr>
+    </w:lvl>
+    <w:lvl w:ilvl="8" w:tplc="0409001B" w:tentative="1">
+      <w:start w:val="1"/>
+      <w:numFmt w:val="lowerRoman"/>
+      <w:lvlText w:val="%9."/>
+      <w:lvlJc w:val="right"/>
+      <w:pPr>
+        <w:ind w:left="6480" w:hanging="180"/>
+      </w:pPr>
+    </w:lvl>
+  </w:abstractNum>
+  <w:abstractNum w:abstractNumId="2">
     <w:nsid w:val="24AD3CC5"/>
     <w:multiLevelType w:val="hybridMultilevel"/>
     <w:tmpl w:val="279A8640"/>
@@ -2272,7 +2939,521 @@
       </w:rPr>
     </w:lvl>
   </w:abstractNum>
-  <w:abstractNum w:abstractNumId="1">
+  <w:abstractNum w:abstractNumId="3">
+    <w:nsid w:val="2BC44B15"/>
+    <w:multiLevelType w:val="multilevel"/>
+    <w:tmpl w:val="2FE0121C"/>
+    <w:lvl w:ilvl="0">
+      <w:start w:val="5"/>
+      <w:numFmt w:val="decimal"/>
+      <w:lvlText w:val="%1"/>
+      <w:lvlJc w:val="left"/>
+      <w:pPr>
+        <w:ind w:left="360" w:hanging="360"/>
+      </w:pPr>
+      <w:rPr>
+        <w:rFonts w:hint="default"/>
+      </w:rPr>
+    </w:lvl>
+    <w:lvl w:ilvl="1">
+      <w:start w:val="1"/>
+      <w:numFmt w:val="decimal"/>
+      <w:lvlText w:val="%1.%2"/>
+      <w:lvlJc w:val="left"/>
+      <w:pPr>
+        <w:ind w:left="360" w:hanging="360"/>
+      </w:pPr>
+      <w:rPr>
+        <w:rFonts w:hint="default"/>
+      </w:rPr>
+    </w:lvl>
+    <w:lvl w:ilvl="2">
+      <w:start w:val="1"/>
+      <w:numFmt w:val="decimal"/>
+      <w:lvlText w:val="%1.%2.%3"/>
+      <w:lvlJc w:val="left"/>
+      <w:pPr>
+        <w:ind w:left="720" w:hanging="720"/>
+      </w:pPr>
+      <w:rPr>
+        <w:rFonts w:hint="default"/>
+      </w:rPr>
+    </w:lvl>
+    <w:lvl w:ilvl="3">
+      <w:start w:val="1"/>
+      <w:numFmt w:val="decimal"/>
+      <w:lvlText w:val="%1.%2.%3.%4"/>
+      <w:lvlJc w:val="left"/>
+      <w:pPr>
+        <w:ind w:left="720" w:hanging="720"/>
+      </w:pPr>
+      <w:rPr>
+        <w:rFonts w:hint="default"/>
+      </w:rPr>
+    </w:lvl>
+    <w:lvl w:ilvl="4">
+      <w:start w:val="1"/>
+      <w:numFmt w:val="decimal"/>
+      <w:lvlText w:val="%1.%2.%3.%4.%5"/>
+      <w:lvlJc w:val="left"/>
+      <w:pPr>
+        <w:ind w:left="1080" w:hanging="1080"/>
+      </w:pPr>
+      <w:rPr>
+        <w:rFonts w:hint="default"/>
+      </w:rPr>
+    </w:lvl>
+    <w:lvl w:ilvl="5">
+      <w:start w:val="1"/>
+      <w:numFmt w:val="decimal"/>
+      <w:lvlText w:val="%1.%2.%3.%4.%5.%6"/>
+      <w:lvlJc w:val="left"/>
+      <w:pPr>
+        <w:ind w:left="1080" w:hanging="1080"/>
+      </w:pPr>
+      <w:rPr>
+        <w:rFonts w:hint="default"/>
+      </w:rPr>
+    </w:lvl>
+    <w:lvl w:ilvl="6">
+      <w:start w:val="1"/>
+      <w:numFmt w:val="decimal"/>
+      <w:lvlText w:val="%1.%2.%3.%4.%5.%6.%7"/>
+      <w:lvlJc w:val="left"/>
+      <w:pPr>
+        <w:ind w:left="1440" w:hanging="1440"/>
+      </w:pPr>
+      <w:rPr>
+        <w:rFonts w:hint="default"/>
+      </w:rPr>
+    </w:lvl>
+    <w:lvl w:ilvl="7">
+      <w:start w:val="1"/>
+      <w:numFmt w:val="decimal"/>
+      <w:lvlText w:val="%1.%2.%3.%4.%5.%6.%7.%8"/>
+      <w:lvlJc w:val="left"/>
+      <w:pPr>
+        <w:ind w:left="1440" w:hanging="1440"/>
+      </w:pPr>
+      <w:rPr>
+        <w:rFonts w:hint="default"/>
+      </w:rPr>
+    </w:lvl>
+    <w:lvl w:ilvl="8">
+      <w:start w:val="1"/>
+      <w:numFmt w:val="decimal"/>
+      <w:lvlText w:val="%1.%2.%3.%4.%5.%6.%7.%8.%9"/>
+      <w:lvlJc w:val="left"/>
+      <w:pPr>
+        <w:ind w:left="1440" w:hanging="1440"/>
+      </w:pPr>
+      <w:rPr>
+        <w:rFonts w:hint="default"/>
+      </w:rPr>
+    </w:lvl>
+  </w:abstractNum>
+  <w:abstractNum w:abstractNumId="4">
+    <w:nsid w:val="2E9E2BDD"/>
+    <w:multiLevelType w:val="hybridMultilevel"/>
+    <w:tmpl w:val="0A188832"/>
+    <w:lvl w:ilvl="0" w:tplc="0409000D">
+      <w:start w:val="1"/>
+      <w:numFmt w:val="bullet"/>
+      <w:lvlText w:val=""/>
+      <w:lvlJc w:val="left"/>
+      <w:pPr>
+        <w:ind w:left="720" w:hanging="360"/>
+      </w:pPr>
+      <w:rPr>
+        <w:rFonts w:ascii="Wingdings" w:hAnsi="Wingdings" w:hint="default"/>
+      </w:rPr>
+    </w:lvl>
+    <w:lvl w:ilvl="1" w:tplc="04090003" w:tentative="1">
+      <w:start w:val="1"/>
+      <w:numFmt w:val="bullet"/>
+      <w:lvlText w:val="o"/>
+      <w:lvlJc w:val="left"/>
+      <w:pPr>
+        <w:ind w:left="1440" w:hanging="360"/>
+      </w:pPr>
+      <w:rPr>
+        <w:rFonts w:ascii="Courier New" w:hAnsi="Courier New" w:cs="Courier New" w:hint="default"/>
+      </w:rPr>
+    </w:lvl>
+    <w:lvl w:ilvl="2" w:tplc="04090005" w:tentative="1">
+      <w:start w:val="1"/>
+      <w:numFmt w:val="bullet"/>
+      <w:lvlText w:val=""/>
+      <w:lvlJc w:val="left"/>
+      <w:pPr>
+        <w:ind w:left="2160" w:hanging="360"/>
+      </w:pPr>
+      <w:rPr>
+        <w:rFonts w:ascii="Wingdings" w:hAnsi="Wingdings" w:hint="default"/>
+      </w:rPr>
+    </w:lvl>
+    <w:lvl w:ilvl="3" w:tplc="04090001" w:tentative="1">
+      <w:start w:val="1"/>
+      <w:numFmt w:val="bullet"/>
+      <w:lvlText w:val=""/>
+      <w:lvlJc w:val="left"/>
+      <w:pPr>
+        <w:ind w:left="2880" w:hanging="360"/>
+      </w:pPr>
+      <w:rPr>
+        <w:rFonts w:ascii="Symbol" w:hAnsi="Symbol" w:hint="default"/>
+      </w:rPr>
+    </w:lvl>
+    <w:lvl w:ilvl="4" w:tplc="04090003" w:tentative="1">
+      <w:start w:val="1"/>
+      <w:numFmt w:val="bullet"/>
+      <w:lvlText w:val="o"/>
+      <w:lvlJc w:val="left"/>
+      <w:pPr>
+        <w:ind w:left="3600" w:hanging="360"/>
+      </w:pPr>
+      <w:rPr>
+        <w:rFonts w:ascii="Courier New" w:hAnsi="Courier New" w:cs="Courier New" w:hint="default"/>
+      </w:rPr>
+    </w:lvl>
+    <w:lvl w:ilvl="5" w:tplc="04090005" w:tentative="1">
+      <w:start w:val="1"/>
+      <w:numFmt w:val="bullet"/>
+      <w:lvlText w:val=""/>
+      <w:lvlJc w:val="left"/>
+      <w:pPr>
+        <w:ind w:left="4320" w:hanging="360"/>
+      </w:pPr>
+      <w:rPr>
+        <w:rFonts w:ascii="Wingdings" w:hAnsi="Wingdings" w:hint="default"/>
+      </w:rPr>
+    </w:lvl>
+    <w:lvl w:ilvl="6" w:tplc="04090001" w:tentative="1">
+      <w:start w:val="1"/>
+      <w:numFmt w:val="bullet"/>
+      <w:lvlText w:val=""/>
+      <w:lvlJc w:val="left"/>
+      <w:pPr>
+        <w:ind w:left="5040" w:hanging="360"/>
+      </w:pPr>
+      <w:rPr>
+        <w:rFonts w:ascii="Symbol" w:hAnsi="Symbol" w:hint="default"/>
+      </w:rPr>
+    </w:lvl>
+    <w:lvl w:ilvl="7" w:tplc="04090003" w:tentative="1">
+      <w:start w:val="1"/>
+      <w:numFmt w:val="bullet"/>
+      <w:lvlText w:val="o"/>
+      <w:lvlJc w:val="left"/>
+      <w:pPr>
+        <w:ind w:left="5760" w:hanging="360"/>
+      </w:pPr>
+      <w:rPr>
+        <w:rFonts w:ascii="Courier New" w:hAnsi="Courier New" w:cs="Courier New" w:hint="default"/>
+      </w:rPr>
+    </w:lvl>
+    <w:lvl w:ilvl="8" w:tplc="04090005" w:tentative="1">
+      <w:start w:val="1"/>
+      <w:numFmt w:val="bullet"/>
+      <w:lvlText w:val=""/>
+      <w:lvlJc w:val="left"/>
+      <w:pPr>
+        <w:ind w:left="6480" w:hanging="360"/>
+      </w:pPr>
+      <w:rPr>
+        <w:rFonts w:ascii="Wingdings" w:hAnsi="Wingdings" w:hint="default"/>
+      </w:rPr>
+    </w:lvl>
+  </w:abstractNum>
+  <w:abstractNum w:abstractNumId="5">
+    <w:nsid w:val="2EAB09AD"/>
+    <w:multiLevelType w:val="hybridMultilevel"/>
+    <w:tmpl w:val="1D86ED06"/>
+    <w:lvl w:ilvl="0" w:tplc="0409000F">
+      <w:start w:val="1"/>
+      <w:numFmt w:val="decimal"/>
+      <w:lvlText w:val="%1."/>
+      <w:lvlJc w:val="left"/>
+      <w:pPr>
+        <w:ind w:left="360" w:hanging="360"/>
+      </w:pPr>
+    </w:lvl>
+    <w:lvl w:ilvl="1" w:tplc="0409001B">
+      <w:start w:val="1"/>
+      <w:numFmt w:val="lowerRoman"/>
+      <w:lvlText w:val="%2."/>
+      <w:lvlJc w:val="right"/>
+      <w:pPr>
+        <w:ind w:left="1080" w:hanging="360"/>
+      </w:pPr>
+    </w:lvl>
+    <w:lvl w:ilvl="2" w:tplc="0409001B">
+      <w:start w:val="1"/>
+      <w:numFmt w:val="lowerRoman"/>
+      <w:lvlText w:val="%3."/>
+      <w:lvlJc w:val="right"/>
+      <w:pPr>
+        <w:ind w:left="1800" w:hanging="180"/>
+      </w:pPr>
+    </w:lvl>
+    <w:lvl w:ilvl="3" w:tplc="0409000F" w:tentative="1">
+      <w:start w:val="1"/>
+      <w:numFmt w:val="decimal"/>
+      <w:lvlText w:val="%4."/>
+      <w:lvlJc w:val="left"/>
+      <w:pPr>
+        <w:ind w:left="2520" w:hanging="360"/>
+      </w:pPr>
+    </w:lvl>
+    <w:lvl w:ilvl="4" w:tplc="04090019" w:tentative="1">
+      <w:start w:val="1"/>
+      <w:numFmt w:val="lowerLetter"/>
+      <w:lvlText w:val="%5."/>
+      <w:lvlJc w:val="left"/>
+      <w:pPr>
+        <w:ind w:left="3240" w:hanging="360"/>
+      </w:pPr>
+    </w:lvl>
+    <w:lvl w:ilvl="5" w:tplc="0409001B" w:tentative="1">
+      <w:start w:val="1"/>
+      <w:numFmt w:val="lowerRoman"/>
+      <w:lvlText w:val="%6."/>
+      <w:lvlJc w:val="right"/>
+      <w:pPr>
+        <w:ind w:left="3960" w:hanging="180"/>
+      </w:pPr>
+    </w:lvl>
+    <w:lvl w:ilvl="6" w:tplc="0409000F" w:tentative="1">
+      <w:start w:val="1"/>
+      <w:numFmt w:val="decimal"/>
+      <w:lvlText w:val="%7."/>
+      <w:lvlJc w:val="left"/>
+      <w:pPr>
+        <w:ind w:left="4680" w:hanging="360"/>
+      </w:pPr>
+    </w:lvl>
+    <w:lvl w:ilvl="7" w:tplc="04090019" w:tentative="1">
+      <w:start w:val="1"/>
+      <w:numFmt w:val="lowerLetter"/>
+      <w:lvlText w:val="%8."/>
+      <w:lvlJc w:val="left"/>
+      <w:pPr>
+        <w:ind w:left="5400" w:hanging="360"/>
+      </w:pPr>
+    </w:lvl>
+    <w:lvl w:ilvl="8" w:tplc="0409001B" w:tentative="1">
+      <w:start w:val="1"/>
+      <w:numFmt w:val="lowerRoman"/>
+      <w:lvlText w:val="%9."/>
+      <w:lvlJc w:val="right"/>
+      <w:pPr>
+        <w:ind w:left="6120" w:hanging="180"/>
+      </w:pPr>
+    </w:lvl>
+  </w:abstractNum>
+  <w:abstractNum w:abstractNumId="6">
+    <w:nsid w:val="328F65E9"/>
+    <w:multiLevelType w:val="hybridMultilevel"/>
+    <w:tmpl w:val="D88E46A2"/>
+    <w:lvl w:ilvl="0" w:tplc="0409000D">
+      <w:start w:val="1"/>
+      <w:numFmt w:val="bullet"/>
+      <w:lvlText w:val=""/>
+      <w:lvlJc w:val="left"/>
+      <w:pPr>
+        <w:ind w:left="720" w:hanging="360"/>
+      </w:pPr>
+      <w:rPr>
+        <w:rFonts w:ascii="Wingdings" w:hAnsi="Wingdings" w:hint="default"/>
+      </w:rPr>
+    </w:lvl>
+    <w:lvl w:ilvl="1" w:tplc="04090003" w:tentative="1">
+      <w:start w:val="1"/>
+      <w:numFmt w:val="bullet"/>
+      <w:lvlText w:val="o"/>
+      <w:lvlJc w:val="left"/>
+      <w:pPr>
+        <w:ind w:left="1440" w:hanging="360"/>
+      </w:pPr>
+      <w:rPr>
+        <w:rFonts w:ascii="Courier New" w:hAnsi="Courier New" w:cs="Courier New" w:hint="default"/>
+      </w:rPr>
+    </w:lvl>
+    <w:lvl w:ilvl="2" w:tplc="04090005" w:tentative="1">
+      <w:start w:val="1"/>
+      <w:numFmt w:val="bullet"/>
+      <w:lvlText w:val=""/>
+      <w:lvlJc w:val="left"/>
+      <w:pPr>
+        <w:ind w:left="2160" w:hanging="360"/>
+      </w:pPr>
+      <w:rPr>
+        <w:rFonts w:ascii="Wingdings" w:hAnsi="Wingdings" w:hint="default"/>
+      </w:rPr>
+    </w:lvl>
+    <w:lvl w:ilvl="3" w:tplc="04090001" w:tentative="1">
+      <w:start w:val="1"/>
+      <w:numFmt w:val="bullet"/>
+      <w:lvlText w:val=""/>
+      <w:lvlJc w:val="left"/>
+      <w:pPr>
+        <w:ind w:left="2880" w:hanging="360"/>
+      </w:pPr>
+      <w:rPr>
+        <w:rFonts w:ascii="Symbol" w:hAnsi="Symbol" w:hint="default"/>
+      </w:rPr>
+    </w:lvl>
+    <w:lvl w:ilvl="4" w:tplc="04090003" w:tentative="1">
+      <w:start w:val="1"/>
+      <w:numFmt w:val="bullet"/>
+      <w:lvlText w:val="o"/>
+      <w:lvlJc w:val="left"/>
+      <w:pPr>
+        <w:ind w:left="3600" w:hanging="360"/>
+      </w:pPr>
+      <w:rPr>
+        <w:rFonts w:ascii="Courier New" w:hAnsi="Courier New" w:cs="Courier New" w:hint="default"/>
+      </w:rPr>
+    </w:lvl>
+    <w:lvl w:ilvl="5" w:tplc="04090005" w:tentative="1">
+      <w:start w:val="1"/>
+      <w:numFmt w:val="bullet"/>
+      <w:lvlText w:val=""/>
+      <w:lvlJc w:val="left"/>
+      <w:pPr>
+        <w:ind w:left="4320" w:hanging="360"/>
+      </w:pPr>
+      <w:rPr>
+        <w:rFonts w:ascii="Wingdings" w:hAnsi="Wingdings" w:hint="default"/>
+      </w:rPr>
+    </w:lvl>
+    <w:lvl w:ilvl="6" w:tplc="04090001" w:tentative="1">
+      <w:start w:val="1"/>
+      <w:numFmt w:val="bullet"/>
+      <w:lvlText w:val=""/>
+      <w:lvlJc w:val="left"/>
+      <w:pPr>
+        <w:ind w:left="5040" w:hanging="360"/>
+      </w:pPr>
+      <w:rPr>
+        <w:rFonts w:ascii="Symbol" w:hAnsi="Symbol" w:hint="default"/>
+      </w:rPr>
+    </w:lvl>
+    <w:lvl w:ilvl="7" w:tplc="04090003" w:tentative="1">
+      <w:start w:val="1"/>
+      <w:numFmt w:val="bullet"/>
+      <w:lvlText w:val="o"/>
+      <w:lvlJc w:val="left"/>
+      <w:pPr>
+        <w:ind w:left="5760" w:hanging="360"/>
+      </w:pPr>
+      <w:rPr>
+        <w:rFonts w:ascii="Courier New" w:hAnsi="Courier New" w:cs="Courier New" w:hint="default"/>
+      </w:rPr>
+    </w:lvl>
+    <w:lvl w:ilvl="8" w:tplc="04090005" w:tentative="1">
+      <w:start w:val="1"/>
+      <w:numFmt w:val="bullet"/>
+      <w:lvlText w:val=""/>
+      <w:lvlJc w:val="left"/>
+      <w:pPr>
+        <w:ind w:left="6480" w:hanging="360"/>
+      </w:pPr>
+      <w:rPr>
+        <w:rFonts w:ascii="Wingdings" w:hAnsi="Wingdings" w:hint="default"/>
+      </w:rPr>
+    </w:lvl>
+  </w:abstractNum>
+  <w:abstractNum w:abstractNumId="7">
+    <w:nsid w:val="35F832CA"/>
+    <w:multiLevelType w:val="hybridMultilevel"/>
+    <w:tmpl w:val="CD1087CA"/>
+    <w:lvl w:ilvl="0" w:tplc="0409000F">
+      <w:start w:val="6"/>
+      <w:numFmt w:val="decimal"/>
+      <w:lvlText w:val="%1."/>
+      <w:lvlJc w:val="left"/>
+      <w:pPr>
+        <w:ind w:left="720" w:hanging="360"/>
+      </w:pPr>
+      <w:rPr>
+        <w:rFonts w:hint="default"/>
+      </w:rPr>
+    </w:lvl>
+    <w:lvl w:ilvl="1" w:tplc="04090019" w:tentative="1">
+      <w:start w:val="1"/>
+      <w:numFmt w:val="lowerLetter"/>
+      <w:lvlText w:val="%2."/>
+      <w:lvlJc w:val="left"/>
+      <w:pPr>
+        <w:ind w:left="1440" w:hanging="360"/>
+      </w:pPr>
+    </w:lvl>
+    <w:lvl w:ilvl="2" w:tplc="0409001B" w:tentative="1">
+      <w:start w:val="1"/>
+      <w:numFmt w:val="lowerRoman"/>
+      <w:lvlText w:val="%3."/>
+      <w:lvlJc w:val="right"/>
+      <w:pPr>
+        <w:ind w:left="2160" w:hanging="180"/>
+      </w:pPr>
+    </w:lvl>
+    <w:lvl w:ilvl="3" w:tplc="0409000F" w:tentative="1">
+      <w:start w:val="1"/>
+      <w:numFmt w:val="decimal"/>
+      <w:lvlText w:val="%4."/>
+      <w:lvlJc w:val="left"/>
+      <w:pPr>
+        <w:ind w:left="2880" w:hanging="360"/>
+      </w:pPr>
+    </w:lvl>
+    <w:lvl w:ilvl="4" w:tplc="04090019" w:tentative="1">
+      <w:start w:val="1"/>
+      <w:numFmt w:val="lowerLetter"/>
+      <w:lvlText w:val="%5."/>
+      <w:lvlJc w:val="left"/>
+      <w:pPr>
+        <w:ind w:left="3600" w:hanging="360"/>
+      </w:pPr>
+    </w:lvl>
+    <w:lvl w:ilvl="5" w:tplc="0409001B" w:tentative="1">
+      <w:start w:val="1"/>
+      <w:numFmt w:val="lowerRoman"/>
+      <w:lvlText w:val="%6."/>
+      <w:lvlJc w:val="right"/>
+      <w:pPr>
+        <w:ind w:left="4320" w:hanging="180"/>
+      </w:pPr>
+    </w:lvl>
+    <w:lvl w:ilvl="6" w:tplc="0409000F" w:tentative="1">
+      <w:start w:val="1"/>
+      <w:numFmt w:val="decimal"/>
+      <w:lvlText w:val="%7."/>
+      <w:lvlJc w:val="left"/>
+      <w:pPr>
+        <w:ind w:left="5040" w:hanging="360"/>
+      </w:pPr>
+    </w:lvl>
+    <w:lvl w:ilvl="7" w:tplc="04090019" w:tentative="1">
+      <w:start w:val="1"/>
+      <w:numFmt w:val="lowerLetter"/>
+      <w:lvlText w:val="%8."/>
+      <w:lvlJc w:val="left"/>
+      <w:pPr>
+        <w:ind w:left="5760" w:hanging="360"/>
+      </w:pPr>
+    </w:lvl>
+    <w:lvl w:ilvl="8" w:tplc="0409001B" w:tentative="1">
+      <w:start w:val="1"/>
+      <w:numFmt w:val="lowerRoman"/>
+      <w:lvlText w:val="%9."/>
+      <w:lvlJc w:val="right"/>
+      <w:pPr>
+        <w:ind w:left="6480" w:hanging="180"/>
+      </w:pPr>
+    </w:lvl>
+  </w:abstractNum>
+  <w:abstractNum w:abstractNumId="8">
     <w:nsid w:val="3E69060C"/>
     <w:multiLevelType w:val="hybridMultilevel"/>
     <w:tmpl w:val="5AC47D06"/>
@@ -2385,7 +3566,7 @@
       </w:rPr>
     </w:lvl>
   </w:abstractNum>
-  <w:abstractNum w:abstractNumId="2">
+  <w:abstractNum w:abstractNumId="9">
     <w:nsid w:val="41CE4FBB"/>
     <w:multiLevelType w:val="hybridMultilevel"/>
     <w:tmpl w:val="1D86ED06"/>
@@ -2471,7 +3652,7 @@
       </w:pPr>
     </w:lvl>
   </w:abstractNum>
-  <w:abstractNum w:abstractNumId="3">
+  <w:abstractNum w:abstractNumId="10">
     <w:nsid w:val="49311D97"/>
     <w:multiLevelType w:val="hybridMultilevel"/>
     <w:tmpl w:val="CE7292E8"/>
@@ -2584,7 +3765,206 @@
       </w:rPr>
     </w:lvl>
   </w:abstractNum>
-  <w:abstractNum w:abstractNumId="4">
+  <w:abstractNum w:abstractNumId="11">
+    <w:nsid w:val="4CC02B45"/>
+    <w:multiLevelType w:val="hybridMultilevel"/>
+    <w:tmpl w:val="1D86ED06"/>
+    <w:lvl w:ilvl="0" w:tplc="0409000F">
+      <w:start w:val="1"/>
+      <w:numFmt w:val="decimal"/>
+      <w:lvlText w:val="%1."/>
+      <w:lvlJc w:val="left"/>
+      <w:pPr>
+        <w:ind w:left="360" w:hanging="360"/>
+      </w:pPr>
+    </w:lvl>
+    <w:lvl w:ilvl="1" w:tplc="0409001B">
+      <w:start w:val="1"/>
+      <w:numFmt w:val="lowerRoman"/>
+      <w:lvlText w:val="%2."/>
+      <w:lvlJc w:val="right"/>
+      <w:pPr>
+        <w:ind w:left="1080" w:hanging="360"/>
+      </w:pPr>
+    </w:lvl>
+    <w:lvl w:ilvl="2" w:tplc="0409001B">
+      <w:start w:val="1"/>
+      <w:numFmt w:val="lowerRoman"/>
+      <w:lvlText w:val="%3."/>
+      <w:lvlJc w:val="right"/>
+      <w:pPr>
+        <w:ind w:left="1800" w:hanging="180"/>
+      </w:pPr>
+    </w:lvl>
+    <w:lvl w:ilvl="3" w:tplc="0409000F" w:tentative="1">
+      <w:start w:val="1"/>
+      <w:numFmt w:val="decimal"/>
+      <w:lvlText w:val="%4."/>
+      <w:lvlJc w:val="left"/>
+      <w:pPr>
+        <w:ind w:left="2520" w:hanging="360"/>
+      </w:pPr>
+    </w:lvl>
+    <w:lvl w:ilvl="4" w:tplc="04090019" w:tentative="1">
+      <w:start w:val="1"/>
+      <w:numFmt w:val="lowerLetter"/>
+      <w:lvlText w:val="%5."/>
+      <w:lvlJc w:val="left"/>
+      <w:pPr>
+        <w:ind w:left="3240" w:hanging="360"/>
+      </w:pPr>
+    </w:lvl>
+    <w:lvl w:ilvl="5" w:tplc="0409001B" w:tentative="1">
+      <w:start w:val="1"/>
+      <w:numFmt w:val="lowerRoman"/>
+      <w:lvlText w:val="%6."/>
+      <w:lvlJc w:val="right"/>
+      <w:pPr>
+        <w:ind w:left="3960" w:hanging="180"/>
+      </w:pPr>
+    </w:lvl>
+    <w:lvl w:ilvl="6" w:tplc="0409000F" w:tentative="1">
+      <w:start w:val="1"/>
+      <w:numFmt w:val="decimal"/>
+      <w:lvlText w:val="%7."/>
+      <w:lvlJc w:val="left"/>
+      <w:pPr>
+        <w:ind w:left="4680" w:hanging="360"/>
+      </w:pPr>
+    </w:lvl>
+    <w:lvl w:ilvl="7" w:tplc="04090019" w:tentative="1">
+      <w:start w:val="1"/>
+      <w:numFmt w:val="lowerLetter"/>
+      <w:lvlText w:val="%8."/>
+      <w:lvlJc w:val="left"/>
+      <w:pPr>
+        <w:ind w:left="5400" w:hanging="360"/>
+      </w:pPr>
+    </w:lvl>
+    <w:lvl w:ilvl="8" w:tplc="0409001B" w:tentative="1">
+      <w:start w:val="1"/>
+      <w:numFmt w:val="lowerRoman"/>
+      <w:lvlText w:val="%9."/>
+      <w:lvlJc w:val="right"/>
+      <w:pPr>
+        <w:ind w:left="6120" w:hanging="180"/>
+      </w:pPr>
+    </w:lvl>
+  </w:abstractNum>
+  <w:abstractNum w:abstractNumId="12">
+    <w:nsid w:val="4E8168C7"/>
+    <w:multiLevelType w:val="multilevel"/>
+    <w:tmpl w:val="E36C2082"/>
+    <w:lvl w:ilvl="0">
+      <w:start w:val="4"/>
+      <w:numFmt w:val="decimal"/>
+      <w:lvlText w:val="%1"/>
+      <w:lvlJc w:val="left"/>
+      <w:pPr>
+        <w:ind w:left="360" w:hanging="360"/>
+      </w:pPr>
+      <w:rPr>
+        <w:rFonts w:hint="default"/>
+      </w:rPr>
+    </w:lvl>
+    <w:lvl w:ilvl="1">
+      <w:start w:val="1"/>
+      <w:numFmt w:val="decimal"/>
+      <w:lvlText w:val="%1.%2"/>
+      <w:lvlJc w:val="left"/>
+      <w:pPr>
+        <w:ind w:left="360" w:hanging="360"/>
+      </w:pPr>
+      <w:rPr>
+        <w:rFonts w:hint="default"/>
+      </w:rPr>
+    </w:lvl>
+    <w:lvl w:ilvl="2">
+      <w:start w:val="1"/>
+      <w:numFmt w:val="decimal"/>
+      <w:lvlText w:val="%1.%2.%3"/>
+      <w:lvlJc w:val="left"/>
+      <w:pPr>
+        <w:ind w:left="720" w:hanging="720"/>
+      </w:pPr>
+      <w:rPr>
+        <w:rFonts w:hint="default"/>
+      </w:rPr>
+    </w:lvl>
+    <w:lvl w:ilvl="3">
+      <w:start w:val="1"/>
+      <w:numFmt w:val="decimal"/>
+      <w:lvlText w:val="%1.%2.%3.%4"/>
+      <w:lvlJc w:val="left"/>
+      <w:pPr>
+        <w:ind w:left="720" w:hanging="720"/>
+      </w:pPr>
+      <w:rPr>
+        <w:rFonts w:hint="default"/>
+      </w:rPr>
+    </w:lvl>
+    <w:lvl w:ilvl="4">
+      <w:start w:val="1"/>
+      <w:numFmt w:val="decimal"/>
+      <w:lvlText w:val="%1.%2.%3.%4.%5"/>
+      <w:lvlJc w:val="left"/>
+      <w:pPr>
+        <w:ind w:left="1080" w:hanging="1080"/>
+      </w:pPr>
+      <w:rPr>
+        <w:rFonts w:hint="default"/>
+      </w:rPr>
+    </w:lvl>
+    <w:lvl w:ilvl="5">
+      <w:start w:val="1"/>
+      <w:numFmt w:val="decimal"/>
+      <w:lvlText w:val="%1.%2.%3.%4.%5.%6"/>
+      <w:lvlJc w:val="left"/>
+      <w:pPr>
+        <w:ind w:left="1080" w:hanging="1080"/>
+      </w:pPr>
+      <w:rPr>
+        <w:rFonts w:hint="default"/>
+      </w:rPr>
+    </w:lvl>
+    <w:lvl w:ilvl="6">
+      <w:start w:val="1"/>
+      <w:numFmt w:val="decimal"/>
+      <w:lvlText w:val="%1.%2.%3.%4.%5.%6.%7"/>
+      <w:lvlJc w:val="left"/>
+      <w:pPr>
+        <w:ind w:left="1440" w:hanging="1440"/>
+      </w:pPr>
+      <w:rPr>
+        <w:rFonts w:hint="default"/>
+      </w:rPr>
+    </w:lvl>
+    <w:lvl w:ilvl="7">
+      <w:start w:val="1"/>
+      <w:numFmt w:val="decimal"/>
+      <w:lvlText w:val="%1.%2.%3.%4.%5.%6.%7.%8"/>
+      <w:lvlJc w:val="left"/>
+      <w:pPr>
+        <w:ind w:left="1440" w:hanging="1440"/>
+      </w:pPr>
+      <w:rPr>
+        <w:rFonts w:hint="default"/>
+      </w:rPr>
+    </w:lvl>
+    <w:lvl w:ilvl="8">
+      <w:start w:val="1"/>
+      <w:numFmt w:val="decimal"/>
+      <w:lvlText w:val="%1.%2.%3.%4.%5.%6.%7.%8.%9"/>
+      <w:lvlJc w:val="left"/>
+      <w:pPr>
+        <w:ind w:left="1440" w:hanging="1440"/>
+      </w:pPr>
+      <w:rPr>
+        <w:rFonts w:hint="default"/>
+      </w:rPr>
+    </w:lvl>
+  </w:abstractNum>
+  <w:abstractNum w:abstractNumId="13">
     <w:nsid w:val="4FEA7730"/>
     <w:multiLevelType w:val="multilevel"/>
     <w:tmpl w:val="79C292EE"/>
@@ -2697,7 +4077,7 @@
       </w:rPr>
     </w:lvl>
   </w:abstractNum>
-  <w:abstractNum w:abstractNumId="5">
+  <w:abstractNum w:abstractNumId="14">
     <w:nsid w:val="51C7011A"/>
     <w:multiLevelType w:val="multilevel"/>
     <w:tmpl w:val="D1AAFED6"/>
@@ -2810,7 +4190,7 @@
       </w:rPr>
     </w:lvl>
   </w:abstractNum>
-  <w:abstractNum w:abstractNumId="6">
+  <w:abstractNum w:abstractNumId="15">
     <w:nsid w:val="73B4137B"/>
     <w:multiLevelType w:val="hybridMultilevel"/>
     <w:tmpl w:val="80084F16"/>
@@ -2896,7 +4276,7 @@
       </w:pPr>
     </w:lvl>
   </w:abstractNum>
-  <w:abstractNum w:abstractNumId="7">
+  <w:abstractNum w:abstractNumId="16">
     <w:nsid w:val="74313FB8"/>
     <w:multiLevelType w:val="multilevel"/>
     <w:tmpl w:val="D284CE3E"/>
@@ -3010,16 +4390,16 @@
     </w:lvl>
   </w:abstractNum>
   <w:num w:numId="1">
-    <w:abstractNumId w:val="2"/>
+    <w:abstractNumId w:val="9"/>
   </w:num>
   <w:num w:numId="2">
-    <w:abstractNumId w:val="5"/>
+    <w:abstractNumId w:val="14"/>
   </w:num>
   <w:num w:numId="3">
-    <w:abstractNumId w:val="4"/>
+    <w:abstractNumId w:val="13"/>
   </w:num>
   <w:num w:numId="4">
-    <w:abstractNumId w:val="6"/>
+    <w:abstractNumId w:val="15"/>
     <w:lvlOverride w:ilvl="0">
       <w:startOverride w:val="1"/>
     </w:lvlOverride>
@@ -3049,7 +4429,7 @@
     </w:lvlOverride>
   </w:num>
   <w:num w:numId="5">
-    <w:abstractNumId w:val="1"/>
+    <w:abstractNumId w:val="8"/>
     <w:lvlOverride w:ilvl="0"/>
     <w:lvlOverride w:ilvl="1"/>
     <w:lvlOverride w:ilvl="2"/>
@@ -3061,16 +4441,43 @@
     <w:lvlOverride w:ilvl="8"/>
   </w:num>
   <w:num w:numId="6">
+    <w:abstractNumId w:val="8"/>
+  </w:num>
+  <w:num w:numId="7">
+    <w:abstractNumId w:val="2"/>
+  </w:num>
+  <w:num w:numId="8">
+    <w:abstractNumId w:val="16"/>
+  </w:num>
+  <w:num w:numId="9">
+    <w:abstractNumId w:val="10"/>
+  </w:num>
+  <w:num w:numId="10">
+    <w:abstractNumId w:val="5"/>
+  </w:num>
+  <w:num w:numId="11">
+    <w:abstractNumId w:val="12"/>
+  </w:num>
+  <w:num w:numId="12">
+    <w:abstractNumId w:val="11"/>
+  </w:num>
+  <w:num w:numId="13">
+    <w:abstractNumId w:val="3"/>
+  </w:num>
+  <w:num w:numId="14">
+    <w:abstractNumId w:val="4"/>
+  </w:num>
+  <w:num w:numId="15">
+    <w:abstractNumId w:val="6"/>
+  </w:num>
+  <w:num w:numId="16">
     <w:abstractNumId w:val="1"/>
   </w:num>
-  <w:num w:numId="7">
-    <w:abstractNumId w:val="0"/>
-  </w:num>
-  <w:num w:numId="8">
+  <w:num w:numId="17">
     <w:abstractNumId w:val="7"/>
   </w:num>
-  <w:num w:numId="9">
-    <w:abstractNumId w:val="3"/>
+  <w:num w:numId="18">
+    <w:abstractNumId w:val="0"/>
   </w:num>
 </w:numbering>
 </file>

</xml_diff>